<commit_message>
Formatierung vom UMLUebungsblatt angepasst. Uebungsblatt 5 angelegt
</commit_message>
<xml_diff>
--- a/TutoriumsAufgaben/doc/termin05/UMLUebungsaufgaben.docx
+++ b/TutoriumsAufgaben/doc/termin05/UMLUebungsaufgaben.docx
@@ -1,6 +1,6 @@
 
 <file path=word/document.xml><?xml version="1.0" encoding="utf-8"?>
-<w:document xmlns:wpc="http://schemas.microsoft.com/office/word/2010/wordprocessingCanvas" xmlns:mc="http://schemas.openxmlformats.org/markup-compatibility/2006" xmlns:o="urn:schemas-microsoft-com:office:office" xmlns:r="http://schemas.openxmlformats.org/officeDocument/2006/relationships" xmlns:m="http://schemas.openxmlformats.org/officeDocument/2006/math" xmlns:v="urn:schemas-microsoft-com:vml" xmlns:wp14="http://schemas.microsoft.com/office/word/2010/wordprocessingDrawing" xmlns:wp="http://schemas.openxmlformats.org/drawingml/2006/wordprocessingDrawing" xmlns:w10="urn:schemas-microsoft-com:office:word" xmlns:w="http://schemas.openxmlformats.org/wordprocessingml/2006/main" xmlns:w14="http://schemas.microsoft.com/office/word/2010/wordml" xmlns:w15="http://schemas.microsoft.com/office/word/2012/wordml" xmlns:wpg="http://schemas.microsoft.com/office/word/2010/wordprocessingGroup" xmlns:wpi="http://schemas.microsoft.com/office/word/2010/wordprocessingInk" xmlns:wne="http://schemas.microsoft.com/office/word/2006/wordml" xmlns:wps="http://schemas.microsoft.com/office/word/2010/wordprocessingShape" mc:Ignorable="w14 w15 wp14">
+<w:document xmlns:wpc="http://schemas.microsoft.com/office/word/2010/wordprocessingCanvas" xmlns:mc="http://schemas.openxmlformats.org/markup-compatibility/2006" xmlns:o="urn:schemas-microsoft-com:office:office" xmlns:r="http://schemas.openxmlformats.org/officeDocument/2006/relationships" xmlns:m="http://schemas.openxmlformats.org/officeDocument/2006/math" xmlns:v="urn:schemas-microsoft-com:vml" xmlns:wp14="http://schemas.microsoft.com/office/word/2010/wordprocessingDrawing" xmlns:wp="http://schemas.openxmlformats.org/drawingml/2006/wordprocessingDrawing" xmlns:w10="urn:schemas-microsoft-com:office:word" xmlns:w="http://schemas.openxmlformats.org/wordprocessingml/2006/main" xmlns:w14="http://schemas.microsoft.com/office/word/2010/wordml" xmlns:wpg="http://schemas.microsoft.com/office/word/2010/wordprocessingGroup" xmlns:wpi="http://schemas.microsoft.com/office/word/2010/wordprocessingInk" xmlns:wne="http://schemas.microsoft.com/office/word/2006/wordml" xmlns:wps="http://schemas.microsoft.com/office/word/2010/wordprocessingShape" mc:Ignorable="w14 wp14">
   <w:body>
     <w:p>
       <w:pPr>
@@ -10,61 +10,16 @@
         <w:t>UML: Klassen- und Objektdiagramme</w:t>
       </w:r>
     </w:p>
-    <w:p/>
     <w:p>
       <w:pPr>
-        <w:rPr>
-          <w:rFonts w:ascii="Consolas" w:hAnsi="Consolas" w:cs="Consolas"/>
-        </w:rPr>
-      </w:pPr>
-      <w:r>
-        <w:rPr>
-          <w:rFonts w:ascii="Consolas" w:hAnsi="Consolas" w:cs="Consolas"/>
-        </w:rPr>
-        <w:t>Aufgabe 1</w:t>
-      </w:r>
-    </w:p>
-    <w:p>
-      <w:pPr>
-        <w:rPr>
-          <w:rFonts w:ascii="Consolas" w:hAnsi="Consolas" w:cs="Consolas"/>
-        </w:rPr>
-      </w:pPr>
-      <w:r>
-        <w:rPr>
-          <w:rFonts w:ascii="Consolas" w:hAnsi="Consolas" w:cs="Consolas"/>
-        </w:rPr>
-        <w:t>1.1</w:t>
-      </w:r>
-      <w:r>
-        <w:rPr>
-          <w:rFonts w:ascii="Consolas" w:hAnsi="Consolas" w:cs="Consolas"/>
-        </w:rPr>
-        <w:t xml:space="preserve"> Zeichnen Sie das </w:t>
-      </w:r>
-      <w:r>
-        <w:rPr>
-          <w:rFonts w:ascii="Consolas" w:hAnsi="Consolas" w:cs="Consolas"/>
-        </w:rPr>
-        <w:t>UML-</w:t>
-      </w:r>
-      <w:r>
-        <w:rPr>
-          <w:rFonts w:ascii="Consolas" w:hAnsi="Consolas" w:cs="Consolas"/>
-        </w:rPr>
-        <w:t>Klassendiagr</w:t>
-      </w:r>
-      <w:r>
-        <w:rPr>
-          <w:rFonts w:ascii="Consolas" w:hAnsi="Consolas" w:cs="Consolas"/>
-        </w:rPr>
-        <w:t>amm für folgende Klasse</w:t>
-      </w:r>
-      <w:r>
-        <w:rPr>
-          <w:rFonts w:ascii="Consolas" w:hAnsi="Consolas" w:cs="Consolas"/>
-        </w:rPr>
-        <w:t>.</w:t>
+        <w:pStyle w:val="Listenabsatz"/>
+        <w:numPr>
+          <w:ilvl w:val="0"/>
+          <w:numId w:val="7"/>
+        </w:numPr>
+      </w:pPr>
+      <w:r>
+        <w:t>Zeichnen Sie das UML-Klassendiagramm für folgende Klasse:</w:t>
       </w:r>
     </w:p>
     <w:p>
@@ -75,19 +30,32 @@
           <w:bottom w:val="single" w:sz="4" w:space="1" w:color="auto"/>
           <w:right w:val="single" w:sz="4" w:space="4" w:color="auto"/>
         </w:pBdr>
+        <w:spacing w:after="0" w:line="240" w:lineRule="auto"/>
         <w:rPr>
           <w:rFonts w:ascii="Consolas" w:hAnsi="Consolas" w:cs="Consolas"/>
-        </w:rPr>
-      </w:pPr>
+          <w:lang w:val="en-GB"/>
+        </w:rPr>
+      </w:pPr>
+      <w:proofErr w:type="gramStart"/>
       <w:r>
         <w:rPr>
           <w:rFonts w:ascii="Consolas" w:hAnsi="Consolas" w:cs="Consolas"/>
-        </w:rPr>
-        <w:t>public class Affe</w:t>
-      </w:r>
+          <w:lang w:val="en-GB"/>
+        </w:rPr>
+        <w:t>public</w:t>
+      </w:r>
+      <w:proofErr w:type="gramEnd"/>
       <w:r>
         <w:rPr>
           <w:rFonts w:ascii="Consolas" w:hAnsi="Consolas" w:cs="Consolas"/>
+          <w:lang w:val="en-GB"/>
+        </w:rPr>
+        <w:t xml:space="preserve"> class Affe</w:t>
+      </w:r>
+      <w:r>
+        <w:rPr>
+          <w:rFonts w:ascii="Consolas" w:hAnsi="Consolas" w:cs="Consolas"/>
+          <w:lang w:val="en-GB"/>
         </w:rPr>
         <w:t xml:space="preserve"> {</w:t>
       </w:r>
@@ -100,16 +68,28 @@
           <w:bottom w:val="single" w:sz="4" w:space="1" w:color="auto"/>
           <w:right w:val="single" w:sz="4" w:space="4" w:color="auto"/>
         </w:pBdr>
+        <w:spacing w:after="0" w:line="240" w:lineRule="auto"/>
         <w:ind w:firstLine="708"/>
         <w:rPr>
           <w:rFonts w:ascii="Consolas" w:hAnsi="Consolas" w:cs="Consolas"/>
-        </w:rPr>
-      </w:pPr>
+          <w:lang w:val="en-GB"/>
+        </w:rPr>
+      </w:pPr>
+      <w:proofErr w:type="gramStart"/>
       <w:r>
         <w:rPr>
           <w:rFonts w:ascii="Consolas" w:hAnsi="Consolas" w:cs="Consolas"/>
-        </w:rPr>
-        <w:t>private int _alter;</w:t>
+          <w:lang w:val="en-GB"/>
+        </w:rPr>
+        <w:t>private</w:t>
+      </w:r>
+      <w:proofErr w:type="gramEnd"/>
+      <w:r>
+        <w:rPr>
+          <w:rFonts w:ascii="Consolas" w:hAnsi="Consolas" w:cs="Consolas"/>
+          <w:lang w:val="en-GB"/>
+        </w:rPr>
+        <w:t xml:space="preserve"> int _alter;</w:t>
       </w:r>
     </w:p>
     <w:p>
@@ -120,6 +100,7 @@
           <w:bottom w:val="single" w:sz="4" w:space="1" w:color="auto"/>
           <w:right w:val="single" w:sz="4" w:space="4" w:color="auto"/>
         </w:pBdr>
+        <w:spacing w:after="0" w:line="240" w:lineRule="auto"/>
         <w:ind w:firstLine="708"/>
         <w:rPr>
           <w:rFonts w:ascii="Consolas" w:hAnsi="Consolas" w:cs="Consolas"/>
@@ -140,6 +121,7 @@
           <w:bottom w:val="single" w:sz="4" w:space="1" w:color="auto"/>
           <w:right w:val="single" w:sz="4" w:space="4" w:color="auto"/>
         </w:pBdr>
+        <w:spacing w:after="0" w:line="240" w:lineRule="auto"/>
         <w:ind w:firstLine="708"/>
         <w:rPr>
           <w:rFonts w:ascii="Consolas" w:hAnsi="Consolas" w:cs="Consolas"/>
@@ -149,19 +131,7 @@
         <w:rPr>
           <w:rFonts w:ascii="Consolas" w:hAnsi="Consolas" w:cs="Consolas"/>
         </w:rPr>
-        <w:t xml:space="preserve">  </w:t>
-      </w:r>
-      <w:r>
-        <w:rPr>
-          <w:rFonts w:ascii="Consolas" w:hAnsi="Consolas" w:cs="Consolas"/>
-        </w:rPr>
-        <w:t xml:space="preserve"> </w:t>
-      </w:r>
-      <w:r>
-        <w:rPr>
-          <w:rFonts w:ascii="Consolas" w:hAnsi="Consolas" w:cs="Consolas"/>
-        </w:rPr>
-        <w:t>_alter = alter;</w:t>
+        <w:t xml:space="preserve">  _alter = alter;</w:t>
       </w:r>
     </w:p>
     <w:p>
@@ -172,14 +142,17 @@
           <w:bottom w:val="single" w:sz="4" w:space="1" w:color="auto"/>
           <w:right w:val="single" w:sz="4" w:space="4" w:color="auto"/>
         </w:pBdr>
+        <w:spacing w:after="0" w:line="240" w:lineRule="auto"/>
         <w:ind w:firstLine="708"/>
         <w:rPr>
           <w:rFonts w:ascii="Consolas" w:hAnsi="Consolas" w:cs="Consolas"/>
+          <w:lang w:val="en-GB"/>
         </w:rPr>
       </w:pPr>
       <w:r>
         <w:rPr>
           <w:rFonts w:ascii="Consolas" w:hAnsi="Consolas" w:cs="Consolas"/>
+          <w:lang w:val="en-GB"/>
         </w:rPr>
         <w:t>}</w:t>
       </w:r>
@@ -192,16 +165,28 @@
           <w:bottom w:val="single" w:sz="4" w:space="1" w:color="auto"/>
           <w:right w:val="single" w:sz="4" w:space="4" w:color="auto"/>
         </w:pBdr>
+        <w:spacing w:after="0" w:line="240" w:lineRule="auto"/>
         <w:ind w:firstLine="708"/>
         <w:rPr>
           <w:rFonts w:ascii="Consolas" w:hAnsi="Consolas" w:cs="Consolas"/>
-        </w:rPr>
-      </w:pPr>
+          <w:lang w:val="en-GB"/>
+        </w:rPr>
+      </w:pPr>
+      <w:proofErr w:type="gramStart"/>
       <w:r>
         <w:rPr>
           <w:rFonts w:ascii="Consolas" w:hAnsi="Consolas" w:cs="Consolas"/>
-        </w:rPr>
-        <w:t>public static void bruell(){</w:t>
+          <w:lang w:val="en-GB"/>
+        </w:rPr>
+        <w:t>public</w:t>
+      </w:r>
+      <w:proofErr w:type="gramEnd"/>
+      <w:r>
+        <w:rPr>
+          <w:rFonts w:ascii="Consolas" w:hAnsi="Consolas" w:cs="Consolas"/>
+          <w:lang w:val="en-GB"/>
+        </w:rPr>
+        <w:t xml:space="preserve"> static void bruell(){</w:t>
       </w:r>
     </w:p>
     <w:p>
@@ -212,28 +197,35 @@
           <w:bottom w:val="single" w:sz="4" w:space="1" w:color="auto"/>
           <w:right w:val="single" w:sz="4" w:space="4" w:color="auto"/>
         </w:pBdr>
+        <w:spacing w:after="0" w:line="240" w:lineRule="auto"/>
         <w:ind w:firstLine="708"/>
         <w:rPr>
           <w:rFonts w:ascii="Consolas" w:hAnsi="Consolas" w:cs="Consolas"/>
+          <w:lang w:val="en-GB"/>
         </w:rPr>
       </w:pPr>
       <w:r>
         <w:rPr>
           <w:rFonts w:ascii="Consolas" w:hAnsi="Consolas" w:cs="Consolas"/>
+          <w:lang w:val="en-GB"/>
         </w:rPr>
         <w:t xml:space="preserve">  </w:t>
       </w:r>
+      <w:proofErr w:type="gramStart"/>
       <w:r>
         <w:rPr>
           <w:rFonts w:ascii="Consolas" w:hAnsi="Consolas" w:cs="Consolas"/>
-        </w:rPr>
-        <w:t xml:space="preserve"> </w:t>
-      </w:r>
+          <w:lang w:val="en-GB"/>
+        </w:rPr>
+        <w:t>System.out.println(</w:t>
+      </w:r>
+      <w:proofErr w:type="gramEnd"/>
       <w:r>
         <w:rPr>
           <w:rFonts w:ascii="Consolas" w:hAnsi="Consolas" w:cs="Consolas"/>
-        </w:rPr>
-        <w:t>System.out.println(“Brüll!“);</w:t>
+          <w:lang w:val="en-GB"/>
+        </w:rPr>
+        <w:t>“Brüll!“);</w:t>
       </w:r>
     </w:p>
     <w:p>
@@ -244,6 +236,7 @@
           <w:bottom w:val="single" w:sz="4" w:space="1" w:color="auto"/>
           <w:right w:val="single" w:sz="4" w:space="4" w:color="auto"/>
         </w:pBdr>
+        <w:spacing w:after="0" w:line="240" w:lineRule="auto"/>
         <w:ind w:firstLine="708"/>
         <w:rPr>
           <w:rFonts w:ascii="Consolas" w:hAnsi="Consolas" w:cs="Consolas"/>
@@ -264,6 +257,7 @@
           <w:bottom w:val="single" w:sz="4" w:space="1" w:color="auto"/>
           <w:right w:val="single" w:sz="4" w:space="4" w:color="auto"/>
         </w:pBdr>
+        <w:spacing w:line="240" w:lineRule="auto"/>
         <w:rPr>
           <w:rFonts w:ascii="Consolas" w:hAnsi="Consolas" w:cs="Consolas"/>
         </w:rPr>
@@ -277,137 +271,69 @@
     </w:p>
     <w:p>
       <w:pPr>
-        <w:rPr>
-          <w:rFonts w:ascii="Consolas" w:hAnsi="Consolas" w:cs="Consolas"/>
-        </w:rPr>
-      </w:pPr>
-      <w:r>
-        <w:rPr>
-          <w:rFonts w:ascii="Consolas" w:hAnsi="Consolas" w:cs="Consolas"/>
-        </w:rPr>
-        <w:t>Aufgabe</w:t>
-      </w:r>
-      <w:r>
-        <w:rPr>
-          <w:rFonts w:ascii="Consolas" w:hAnsi="Consolas" w:cs="Consolas"/>
-        </w:rPr>
-        <w:t xml:space="preserve"> </w:t>
+        <w:pStyle w:val="Listenabsatz"/>
+        <w:numPr>
+          <w:ilvl w:val="0"/>
+          <w:numId w:val="7"/>
+        </w:numPr>
+        <w:rPr>
+          <w:rFonts w:cs="Consolas"/>
+        </w:rPr>
+      </w:pPr>
+      <w:r>
+        <w:rPr>
+          <w:rFonts w:cs="Consolas"/>
+        </w:rPr>
+        <w:t xml:space="preserve">In dieser Aufgabe entwickeln Sie </w:t>
+      </w:r>
+      <w:proofErr w:type="gramStart"/>
+      <w:r>
+        <w:rPr>
+          <w:rFonts w:cs="Consolas"/>
+        </w:rPr>
+        <w:t>eine</w:t>
+      </w:r>
+      <w:proofErr w:type="gramEnd"/>
+      <w:r>
+        <w:rPr>
+          <w:rFonts w:cs="Consolas"/>
+        </w:rPr>
+        <w:t xml:space="preserve"> Klasse Wagen. Ein Wagen hat eine gewisse Ladung in Tonnen. Außerdem kann (muss aber nicht) ein Wagen einen Anhänger haben (ebenfalls vom Typ Wagen). Für die Ladung und den Nachfolgewagen werden Getter und Setter benötigt.</w:t>
+      </w:r>
+    </w:p>
+    <w:p>
+      <w:pPr>
+        <w:ind w:firstLine="360"/>
+        <w:rPr>
+          <w:rFonts w:cs="Consolas"/>
+        </w:rPr>
+      </w:pPr>
+      <w:r>
+        <w:rPr>
+          <w:rFonts w:cs="Consolas"/>
+        </w:rPr>
+        <w:t>2.1 Zeichnen Sie das Klassendiagramm für den Typ Wagen.</w:t>
+      </w:r>
+    </w:p>
+    <w:p>
+      <w:pPr>
+        <w:ind w:firstLine="360"/>
+        <w:rPr>
+          <w:rFonts w:cs="Consolas"/>
+        </w:rPr>
+      </w:pPr>
+      <w:r>
+        <w:rPr>
+          <w:rFonts w:cs="Consolas"/>
+        </w:rPr>
+        <w:t>2.2 Schreiben Sie die Klasse Wagen auf Papier auf.</w:t>
       </w:r>
       <w:bookmarkStart w:id="0" w:name="_GoBack"/>
       <w:bookmarkEnd w:id="0"/>
-      <w:r>
-        <w:rPr>
-          <w:rFonts w:ascii="Consolas" w:hAnsi="Consolas" w:cs="Consolas"/>
-        </w:rPr>
-        <w:t>2</w:t>
-      </w:r>
-    </w:p>
-    <w:p>
-      <w:pPr>
-        <w:rPr>
-          <w:rFonts w:ascii="Consolas" w:hAnsi="Consolas" w:cs="Consolas"/>
-        </w:rPr>
-      </w:pPr>
-      <w:r>
-        <w:rPr>
-          <w:rFonts w:ascii="Consolas" w:hAnsi="Consolas" w:cs="Consolas"/>
-        </w:rPr>
-        <w:t xml:space="preserve">In dieser Aufgabe entwickeln Sie eine Klasse </w:t>
-      </w:r>
-      <w:r>
-        <w:rPr>
-          <w:rFonts w:ascii="Consolas" w:hAnsi="Consolas" w:cs="Consolas"/>
-          <w:b/>
-        </w:rPr>
-        <w:t>Wagen</w:t>
-      </w:r>
-      <w:r>
-        <w:rPr>
-          <w:rFonts w:ascii="Consolas" w:hAnsi="Consolas" w:cs="Consolas"/>
-        </w:rPr>
-        <w:t xml:space="preserve">. Ein </w:t>
-      </w:r>
-      <w:r>
-        <w:rPr>
-          <w:rFonts w:ascii="Consolas" w:hAnsi="Consolas" w:cs="Consolas"/>
-          <w:b/>
-        </w:rPr>
-        <w:t>Wagen</w:t>
-      </w:r>
-      <w:r>
-        <w:rPr>
-          <w:rFonts w:ascii="Consolas" w:hAnsi="Consolas" w:cs="Consolas"/>
-        </w:rPr>
-        <w:t xml:space="preserve"> hat eine gewisse Ladung in Tonnen. Außerdem kann (muss aber nicht) ein </w:t>
-      </w:r>
-      <w:r>
-        <w:rPr>
-          <w:rFonts w:ascii="Consolas" w:hAnsi="Consolas" w:cs="Consolas"/>
-          <w:b/>
-        </w:rPr>
-        <w:t>Wagen</w:t>
-      </w:r>
-      <w:r>
-        <w:rPr>
-          <w:rFonts w:ascii="Consolas" w:hAnsi="Consolas" w:cs="Consolas"/>
-        </w:rPr>
-        <w:t xml:space="preserve"> einen Anhänger haben (ebenfalls vom Typ </w:t>
-      </w:r>
-      <w:r>
-        <w:rPr>
-          <w:rFonts w:ascii="Consolas" w:hAnsi="Consolas" w:cs="Consolas"/>
-          <w:b/>
-        </w:rPr>
-        <w:t>Wagen</w:t>
-      </w:r>
-      <w:r>
-        <w:rPr>
-          <w:rFonts w:ascii="Consolas" w:hAnsi="Consolas" w:cs="Consolas"/>
-        </w:rPr>
-        <w:t>). Für die Ladung und den Nachfolgewagen werden Getter und Setter benötigt.</w:t>
-      </w:r>
-    </w:p>
-    <w:p>
-      <w:pPr>
-        <w:rPr>
-          <w:rFonts w:ascii="Consolas" w:hAnsi="Consolas" w:cs="Consolas"/>
-        </w:rPr>
-      </w:pPr>
-      <w:r>
-        <w:rPr>
-          <w:rFonts w:ascii="Consolas" w:hAnsi="Consolas" w:cs="Consolas"/>
-        </w:rPr>
-        <w:t>2.1 Zeichnen Sie das Klassendiagramm für den Typ Wagen.</w:t>
-      </w:r>
-    </w:p>
-    <w:p>
-      <w:pPr>
-        <w:rPr>
-          <w:rFonts w:ascii="Consolas" w:hAnsi="Consolas" w:cs="Consolas"/>
-        </w:rPr>
-      </w:pPr>
-      <w:r>
-        <w:rPr>
-          <w:rFonts w:ascii="Consolas" w:hAnsi="Consolas" w:cs="Consolas"/>
-        </w:rPr>
-        <w:t xml:space="preserve">2.2 Schreiben Sie </w:t>
-      </w:r>
-      <w:r>
-        <w:rPr>
-          <w:rFonts w:ascii="Consolas" w:hAnsi="Consolas" w:cs="Consolas"/>
-        </w:rPr>
-        <w:t xml:space="preserve">den Quellcode für </w:t>
-      </w:r>
-      <w:r>
-        <w:rPr>
-          <w:rFonts w:ascii="Consolas" w:hAnsi="Consolas" w:cs="Consolas"/>
-        </w:rPr>
-        <w:t>die Klasse Wagen auf Papier auf.</w:t>
-      </w:r>
     </w:p>
     <w:sectPr>
-      <w:headerReference w:type="default" r:id="rId7"/>
-      <w:footerReference w:type="default" r:id="rId8"/>
+      <w:headerReference w:type="default" r:id="rId8"/>
+      <w:footerReference w:type="default" r:id="rId9"/>
       <w:pgSz w:w="11906" w:h="16838"/>
       <w:pgMar w:top="1417" w:right="1417" w:bottom="1134" w:left="1417" w:header="708" w:footer="708" w:gutter="0"/>
       <w:cols w:space="708"/>
@@ -418,7 +344,7 @@
 </file>
 
 <file path=word/endnotes.xml><?xml version="1.0" encoding="utf-8"?>
-<w:endnotes xmlns:wpc="http://schemas.microsoft.com/office/word/2010/wordprocessingCanvas" xmlns:mc="http://schemas.openxmlformats.org/markup-compatibility/2006" xmlns:o="urn:schemas-microsoft-com:office:office" xmlns:r="http://schemas.openxmlformats.org/officeDocument/2006/relationships" xmlns:m="http://schemas.openxmlformats.org/officeDocument/2006/math" xmlns:v="urn:schemas-microsoft-com:vml" xmlns:wp14="http://schemas.microsoft.com/office/word/2010/wordprocessingDrawing" xmlns:wp="http://schemas.openxmlformats.org/drawingml/2006/wordprocessingDrawing" xmlns:w10="urn:schemas-microsoft-com:office:word" xmlns:w="http://schemas.openxmlformats.org/wordprocessingml/2006/main" xmlns:w14="http://schemas.microsoft.com/office/word/2010/wordml" xmlns:w15="http://schemas.microsoft.com/office/word/2012/wordml" xmlns:wpg="http://schemas.microsoft.com/office/word/2010/wordprocessingGroup" xmlns:wpi="http://schemas.microsoft.com/office/word/2010/wordprocessingInk" xmlns:wne="http://schemas.microsoft.com/office/word/2006/wordml" xmlns:wps="http://schemas.microsoft.com/office/word/2010/wordprocessingShape" mc:Ignorable="w14 w15 wp14">
+<w:endnotes xmlns:wpc="http://schemas.microsoft.com/office/word/2010/wordprocessingCanvas" xmlns:mc="http://schemas.openxmlformats.org/markup-compatibility/2006" xmlns:o="urn:schemas-microsoft-com:office:office" xmlns:r="http://schemas.openxmlformats.org/officeDocument/2006/relationships" xmlns:m="http://schemas.openxmlformats.org/officeDocument/2006/math" xmlns:v="urn:schemas-microsoft-com:vml" xmlns:wp14="http://schemas.microsoft.com/office/word/2010/wordprocessingDrawing" xmlns:wp="http://schemas.openxmlformats.org/drawingml/2006/wordprocessingDrawing" xmlns:w10="urn:schemas-microsoft-com:office:word" xmlns:w="http://schemas.openxmlformats.org/wordprocessingml/2006/main" xmlns:w14="http://schemas.microsoft.com/office/word/2010/wordml" xmlns:wpg="http://schemas.microsoft.com/office/word/2010/wordprocessingGroup" xmlns:wpi="http://schemas.microsoft.com/office/word/2010/wordprocessingInk" xmlns:wne="http://schemas.microsoft.com/office/word/2006/wordml" xmlns:wps="http://schemas.microsoft.com/office/word/2010/wordprocessingShape" mc:Ignorable="w14 wp14">
   <w:endnote w:type="separator" w:id="-1">
     <w:p>
       <w:pPr>
@@ -443,7 +369,7 @@
 </file>
 
 <file path=word/footer1.xml><?xml version="1.0" encoding="utf-8"?>
-<w:ftr xmlns:wpc="http://schemas.microsoft.com/office/word/2010/wordprocessingCanvas" xmlns:mc="http://schemas.openxmlformats.org/markup-compatibility/2006" xmlns:o="urn:schemas-microsoft-com:office:office" xmlns:r="http://schemas.openxmlformats.org/officeDocument/2006/relationships" xmlns:m="http://schemas.openxmlformats.org/officeDocument/2006/math" xmlns:v="urn:schemas-microsoft-com:vml" xmlns:wp14="http://schemas.microsoft.com/office/word/2010/wordprocessingDrawing" xmlns:wp="http://schemas.openxmlformats.org/drawingml/2006/wordprocessingDrawing" xmlns:w10="urn:schemas-microsoft-com:office:word" xmlns:w="http://schemas.openxmlformats.org/wordprocessingml/2006/main" xmlns:w14="http://schemas.microsoft.com/office/word/2010/wordml" xmlns:w15="http://schemas.microsoft.com/office/word/2012/wordml" xmlns:wpg="http://schemas.microsoft.com/office/word/2010/wordprocessingGroup" xmlns:wpi="http://schemas.microsoft.com/office/word/2010/wordprocessingInk" xmlns:wne="http://schemas.microsoft.com/office/word/2006/wordml" xmlns:wps="http://schemas.microsoft.com/office/word/2010/wordprocessingShape" mc:Ignorable="w14 w15 wp14">
+<w:ftr xmlns:wpc="http://schemas.microsoft.com/office/word/2010/wordprocessingCanvas" xmlns:mc="http://schemas.openxmlformats.org/markup-compatibility/2006" xmlns:o="urn:schemas-microsoft-com:office:office" xmlns:r="http://schemas.openxmlformats.org/officeDocument/2006/relationships" xmlns:m="http://schemas.openxmlformats.org/officeDocument/2006/math" xmlns:v="urn:schemas-microsoft-com:vml" xmlns:wp14="http://schemas.microsoft.com/office/word/2010/wordprocessingDrawing" xmlns:wp="http://schemas.openxmlformats.org/drawingml/2006/wordprocessingDrawing" xmlns:w10="urn:schemas-microsoft-com:office:word" xmlns:w="http://schemas.openxmlformats.org/wordprocessingml/2006/main" xmlns:w14="http://schemas.microsoft.com/office/word/2010/wordml" xmlns:wpg="http://schemas.microsoft.com/office/word/2010/wordprocessingGroup" xmlns:wpi="http://schemas.microsoft.com/office/word/2010/wordprocessingInk" xmlns:wne="http://schemas.microsoft.com/office/word/2006/wordml" xmlns:wps="http://schemas.microsoft.com/office/word/2010/wordprocessingShape" mc:Ignorable="w14 wp14">
   <w:p>
     <w:pPr>
       <w:pStyle w:val="Fuzeile"/>
@@ -593,7 +519,7 @@
 </file>
 
 <file path=word/footnotes.xml><?xml version="1.0" encoding="utf-8"?>
-<w:footnotes xmlns:wpc="http://schemas.microsoft.com/office/word/2010/wordprocessingCanvas" xmlns:mc="http://schemas.openxmlformats.org/markup-compatibility/2006" xmlns:o="urn:schemas-microsoft-com:office:office" xmlns:r="http://schemas.openxmlformats.org/officeDocument/2006/relationships" xmlns:m="http://schemas.openxmlformats.org/officeDocument/2006/math" xmlns:v="urn:schemas-microsoft-com:vml" xmlns:wp14="http://schemas.microsoft.com/office/word/2010/wordprocessingDrawing" xmlns:wp="http://schemas.openxmlformats.org/drawingml/2006/wordprocessingDrawing" xmlns:w10="urn:schemas-microsoft-com:office:word" xmlns:w="http://schemas.openxmlformats.org/wordprocessingml/2006/main" xmlns:w14="http://schemas.microsoft.com/office/word/2010/wordml" xmlns:w15="http://schemas.microsoft.com/office/word/2012/wordml" xmlns:wpg="http://schemas.microsoft.com/office/word/2010/wordprocessingGroup" xmlns:wpi="http://schemas.microsoft.com/office/word/2010/wordprocessingInk" xmlns:wne="http://schemas.microsoft.com/office/word/2006/wordml" xmlns:wps="http://schemas.microsoft.com/office/word/2010/wordprocessingShape" mc:Ignorable="w14 w15 wp14">
+<w:footnotes xmlns:wpc="http://schemas.microsoft.com/office/word/2010/wordprocessingCanvas" xmlns:mc="http://schemas.openxmlformats.org/markup-compatibility/2006" xmlns:o="urn:schemas-microsoft-com:office:office" xmlns:r="http://schemas.openxmlformats.org/officeDocument/2006/relationships" xmlns:m="http://schemas.openxmlformats.org/officeDocument/2006/math" xmlns:v="urn:schemas-microsoft-com:vml" xmlns:wp14="http://schemas.microsoft.com/office/word/2010/wordprocessingDrawing" xmlns:wp="http://schemas.openxmlformats.org/drawingml/2006/wordprocessingDrawing" xmlns:w10="urn:schemas-microsoft-com:office:word" xmlns:w="http://schemas.openxmlformats.org/wordprocessingml/2006/main" xmlns:w14="http://schemas.microsoft.com/office/word/2010/wordml" xmlns:wpg="http://schemas.microsoft.com/office/word/2010/wordprocessingGroup" xmlns:wpi="http://schemas.microsoft.com/office/word/2010/wordprocessingInk" xmlns:wne="http://schemas.microsoft.com/office/word/2006/wordml" xmlns:wps="http://schemas.microsoft.com/office/word/2010/wordprocessingShape" mc:Ignorable="w14 wp14">
   <w:footnote w:type="separator" w:id="-1">
     <w:p>
       <w:pPr>
@@ -618,7 +544,7 @@
 </file>
 
 <file path=word/header1.xml><?xml version="1.0" encoding="utf-8"?>
-<w:hdr xmlns:wpc="http://schemas.microsoft.com/office/word/2010/wordprocessingCanvas" xmlns:mc="http://schemas.openxmlformats.org/markup-compatibility/2006" xmlns:o="urn:schemas-microsoft-com:office:office" xmlns:r="http://schemas.openxmlformats.org/officeDocument/2006/relationships" xmlns:m="http://schemas.openxmlformats.org/officeDocument/2006/math" xmlns:v="urn:schemas-microsoft-com:vml" xmlns:wp14="http://schemas.microsoft.com/office/word/2010/wordprocessingDrawing" xmlns:wp="http://schemas.openxmlformats.org/drawingml/2006/wordprocessingDrawing" xmlns:w10="urn:schemas-microsoft-com:office:word" xmlns:w="http://schemas.openxmlformats.org/wordprocessingml/2006/main" xmlns:w14="http://schemas.microsoft.com/office/word/2010/wordml" xmlns:w15="http://schemas.microsoft.com/office/word/2012/wordml" xmlns:wpg="http://schemas.microsoft.com/office/word/2010/wordprocessingGroup" xmlns:wpi="http://schemas.microsoft.com/office/word/2010/wordprocessingInk" xmlns:wne="http://schemas.microsoft.com/office/word/2006/wordml" xmlns:wps="http://schemas.microsoft.com/office/word/2010/wordprocessingShape" mc:Ignorable="w14 w15 wp14">
+<w:hdr xmlns:wpc="http://schemas.microsoft.com/office/word/2010/wordprocessingCanvas" xmlns:mc="http://schemas.openxmlformats.org/markup-compatibility/2006" xmlns:o="urn:schemas-microsoft-com:office:office" xmlns:r="http://schemas.openxmlformats.org/officeDocument/2006/relationships" xmlns:m="http://schemas.openxmlformats.org/officeDocument/2006/math" xmlns:v="urn:schemas-microsoft-com:vml" xmlns:wp14="http://schemas.microsoft.com/office/word/2010/wordprocessingDrawing" xmlns:wp="http://schemas.openxmlformats.org/drawingml/2006/wordprocessingDrawing" xmlns:w10="urn:schemas-microsoft-com:office:word" xmlns:w="http://schemas.openxmlformats.org/wordprocessingml/2006/main" xmlns:w14="http://schemas.microsoft.com/office/word/2010/wordml" xmlns:wpg="http://schemas.microsoft.com/office/word/2010/wordprocessingGroup" xmlns:wpi="http://schemas.microsoft.com/office/word/2010/wordprocessingInk" xmlns:wne="http://schemas.microsoft.com/office/word/2006/wordml" xmlns:wps="http://schemas.microsoft.com/office/word/2010/wordprocessingShape" mc:Ignorable="w14 wp14">
   <w:p>
     <w:pPr>
       <w:pStyle w:val="Kopfzeile"/>
@@ -650,7 +576,7 @@
 </file>
 
 <file path=word/numbering.xml><?xml version="1.0" encoding="utf-8"?>
-<w:numbering xmlns:wpc="http://schemas.microsoft.com/office/word/2010/wordprocessingCanvas" xmlns:mc="http://schemas.openxmlformats.org/markup-compatibility/2006" xmlns:o="urn:schemas-microsoft-com:office:office" xmlns:r="http://schemas.openxmlformats.org/officeDocument/2006/relationships" xmlns:m="http://schemas.openxmlformats.org/officeDocument/2006/math" xmlns:v="urn:schemas-microsoft-com:vml" xmlns:wp14="http://schemas.microsoft.com/office/word/2010/wordprocessingDrawing" xmlns:wp="http://schemas.openxmlformats.org/drawingml/2006/wordprocessingDrawing" xmlns:w10="urn:schemas-microsoft-com:office:word" xmlns:w="http://schemas.openxmlformats.org/wordprocessingml/2006/main" xmlns:w14="http://schemas.microsoft.com/office/word/2010/wordml" xmlns:w15="http://schemas.microsoft.com/office/word/2012/wordml" xmlns:wpg="http://schemas.microsoft.com/office/word/2010/wordprocessingGroup" xmlns:wpi="http://schemas.microsoft.com/office/word/2010/wordprocessingInk" xmlns:wne="http://schemas.microsoft.com/office/word/2006/wordml" xmlns:wps="http://schemas.microsoft.com/office/word/2010/wordprocessingShape" mc:Ignorable="w14 w15 wp14">
+<w:numbering xmlns:wpc="http://schemas.microsoft.com/office/word/2010/wordprocessingCanvas" xmlns:mc="http://schemas.openxmlformats.org/markup-compatibility/2006" xmlns:o="urn:schemas-microsoft-com:office:office" xmlns:r="http://schemas.openxmlformats.org/officeDocument/2006/relationships" xmlns:m="http://schemas.openxmlformats.org/officeDocument/2006/math" xmlns:v="urn:schemas-microsoft-com:vml" xmlns:wp14="http://schemas.microsoft.com/office/word/2010/wordprocessingDrawing" xmlns:wp="http://schemas.openxmlformats.org/drawingml/2006/wordprocessingDrawing" xmlns:w10="urn:schemas-microsoft-com:office:word" xmlns:w="http://schemas.openxmlformats.org/wordprocessingml/2006/main" xmlns:w14="http://schemas.microsoft.com/office/word/2010/wordml" xmlns:wpg="http://schemas.microsoft.com/office/word/2010/wordprocessingGroup" xmlns:wpi="http://schemas.microsoft.com/office/word/2010/wordprocessingInk" xmlns:wne="http://schemas.microsoft.com/office/word/2006/wordml" xmlns:wps="http://schemas.microsoft.com/office/word/2010/wordprocessingShape" mc:Ignorable="w14 wp14">
   <w:abstractNum w:abstractNumId="0">
     <w:nsid w:val="0D5816DE"/>
     <w:multiLevelType w:val="hybridMultilevel"/>
@@ -1250,6 +1176,178 @@
       <w:rPr>
         <w:rFonts w:ascii="Wingdings" w:hAnsi="Wingdings" w:hint="default"/>
       </w:rPr>
+    </w:lvl>
+  </w:abstractNum>
+  <w:abstractNum w:abstractNumId="5">
+    <w:nsid w:val="68AE1797"/>
+    <w:multiLevelType w:val="hybridMultilevel"/>
+    <w:tmpl w:val="5CBAE0D2"/>
+    <w:lvl w:ilvl="0" w:tplc="0407000F">
+      <w:start w:val="1"/>
+      <w:numFmt w:val="decimal"/>
+      <w:lvlText w:val="%1."/>
+      <w:lvlJc w:val="left"/>
+      <w:pPr>
+        <w:ind w:left="720" w:hanging="360"/>
+      </w:pPr>
+    </w:lvl>
+    <w:lvl w:ilvl="1" w:tplc="04070019" w:tentative="1">
+      <w:start w:val="1"/>
+      <w:numFmt w:val="lowerLetter"/>
+      <w:lvlText w:val="%2."/>
+      <w:lvlJc w:val="left"/>
+      <w:pPr>
+        <w:ind w:left="1440" w:hanging="360"/>
+      </w:pPr>
+    </w:lvl>
+    <w:lvl w:ilvl="2" w:tplc="0407001B" w:tentative="1">
+      <w:start w:val="1"/>
+      <w:numFmt w:val="lowerRoman"/>
+      <w:lvlText w:val="%3."/>
+      <w:lvlJc w:val="right"/>
+      <w:pPr>
+        <w:ind w:left="2160" w:hanging="180"/>
+      </w:pPr>
+    </w:lvl>
+    <w:lvl w:ilvl="3" w:tplc="0407000F" w:tentative="1">
+      <w:start w:val="1"/>
+      <w:numFmt w:val="decimal"/>
+      <w:lvlText w:val="%4."/>
+      <w:lvlJc w:val="left"/>
+      <w:pPr>
+        <w:ind w:left="2880" w:hanging="360"/>
+      </w:pPr>
+    </w:lvl>
+    <w:lvl w:ilvl="4" w:tplc="04070019" w:tentative="1">
+      <w:start w:val="1"/>
+      <w:numFmt w:val="lowerLetter"/>
+      <w:lvlText w:val="%5."/>
+      <w:lvlJc w:val="left"/>
+      <w:pPr>
+        <w:ind w:left="3600" w:hanging="360"/>
+      </w:pPr>
+    </w:lvl>
+    <w:lvl w:ilvl="5" w:tplc="0407001B" w:tentative="1">
+      <w:start w:val="1"/>
+      <w:numFmt w:val="lowerRoman"/>
+      <w:lvlText w:val="%6."/>
+      <w:lvlJc w:val="right"/>
+      <w:pPr>
+        <w:ind w:left="4320" w:hanging="180"/>
+      </w:pPr>
+    </w:lvl>
+    <w:lvl w:ilvl="6" w:tplc="0407000F" w:tentative="1">
+      <w:start w:val="1"/>
+      <w:numFmt w:val="decimal"/>
+      <w:lvlText w:val="%7."/>
+      <w:lvlJc w:val="left"/>
+      <w:pPr>
+        <w:ind w:left="5040" w:hanging="360"/>
+      </w:pPr>
+    </w:lvl>
+    <w:lvl w:ilvl="7" w:tplc="04070019" w:tentative="1">
+      <w:start w:val="1"/>
+      <w:numFmt w:val="lowerLetter"/>
+      <w:lvlText w:val="%8."/>
+      <w:lvlJc w:val="left"/>
+      <w:pPr>
+        <w:ind w:left="5760" w:hanging="360"/>
+      </w:pPr>
+    </w:lvl>
+    <w:lvl w:ilvl="8" w:tplc="0407001B" w:tentative="1">
+      <w:start w:val="1"/>
+      <w:numFmt w:val="lowerRoman"/>
+      <w:lvlText w:val="%9."/>
+      <w:lvlJc w:val="right"/>
+      <w:pPr>
+        <w:ind w:left="6480" w:hanging="180"/>
+      </w:pPr>
+    </w:lvl>
+  </w:abstractNum>
+  <w:abstractNum w:abstractNumId="6">
+    <w:nsid w:val="7A804BD6"/>
+    <w:multiLevelType w:val="hybridMultilevel"/>
+    <w:tmpl w:val="EDDCC2BE"/>
+    <w:lvl w:ilvl="0" w:tplc="0407000F">
+      <w:start w:val="1"/>
+      <w:numFmt w:val="decimal"/>
+      <w:lvlText w:val="%1."/>
+      <w:lvlJc w:val="left"/>
+      <w:pPr>
+        <w:ind w:left="720" w:hanging="360"/>
+      </w:pPr>
+    </w:lvl>
+    <w:lvl w:ilvl="1" w:tplc="04070019" w:tentative="1">
+      <w:start w:val="1"/>
+      <w:numFmt w:val="lowerLetter"/>
+      <w:lvlText w:val="%2."/>
+      <w:lvlJc w:val="left"/>
+      <w:pPr>
+        <w:ind w:left="1440" w:hanging="360"/>
+      </w:pPr>
+    </w:lvl>
+    <w:lvl w:ilvl="2" w:tplc="0407001B" w:tentative="1">
+      <w:start w:val="1"/>
+      <w:numFmt w:val="lowerRoman"/>
+      <w:lvlText w:val="%3."/>
+      <w:lvlJc w:val="right"/>
+      <w:pPr>
+        <w:ind w:left="2160" w:hanging="180"/>
+      </w:pPr>
+    </w:lvl>
+    <w:lvl w:ilvl="3" w:tplc="0407000F" w:tentative="1">
+      <w:start w:val="1"/>
+      <w:numFmt w:val="decimal"/>
+      <w:lvlText w:val="%4."/>
+      <w:lvlJc w:val="left"/>
+      <w:pPr>
+        <w:ind w:left="2880" w:hanging="360"/>
+      </w:pPr>
+    </w:lvl>
+    <w:lvl w:ilvl="4" w:tplc="04070019" w:tentative="1">
+      <w:start w:val="1"/>
+      <w:numFmt w:val="lowerLetter"/>
+      <w:lvlText w:val="%5."/>
+      <w:lvlJc w:val="left"/>
+      <w:pPr>
+        <w:ind w:left="3600" w:hanging="360"/>
+      </w:pPr>
+    </w:lvl>
+    <w:lvl w:ilvl="5" w:tplc="0407001B" w:tentative="1">
+      <w:start w:val="1"/>
+      <w:numFmt w:val="lowerRoman"/>
+      <w:lvlText w:val="%6."/>
+      <w:lvlJc w:val="right"/>
+      <w:pPr>
+        <w:ind w:left="4320" w:hanging="180"/>
+      </w:pPr>
+    </w:lvl>
+    <w:lvl w:ilvl="6" w:tplc="0407000F" w:tentative="1">
+      <w:start w:val="1"/>
+      <w:numFmt w:val="decimal"/>
+      <w:lvlText w:val="%7."/>
+      <w:lvlJc w:val="left"/>
+      <w:pPr>
+        <w:ind w:left="5040" w:hanging="360"/>
+      </w:pPr>
+    </w:lvl>
+    <w:lvl w:ilvl="7" w:tplc="04070019" w:tentative="1">
+      <w:start w:val="1"/>
+      <w:numFmt w:val="lowerLetter"/>
+      <w:lvlText w:val="%8."/>
+      <w:lvlJc w:val="left"/>
+      <w:pPr>
+        <w:ind w:left="5760" w:hanging="360"/>
+      </w:pPr>
+    </w:lvl>
+    <w:lvl w:ilvl="8" w:tplc="0407001B" w:tentative="1">
+      <w:start w:val="1"/>
+      <w:numFmt w:val="lowerRoman"/>
+      <w:lvlText w:val="%9."/>
+      <w:lvlJc w:val="right"/>
+      <w:pPr>
+        <w:ind w:left="6480" w:hanging="180"/>
+      </w:pPr>
     </w:lvl>
   </w:abstractNum>
   <w:num w:numId="1">
@@ -1267,11 +1365,17 @@
   <w:num w:numId="5">
     <w:abstractNumId w:val="0"/>
   </w:num>
+  <w:num w:numId="6">
+    <w:abstractNumId w:val="5"/>
+  </w:num>
+  <w:num w:numId="7">
+    <w:abstractNumId w:val="6"/>
+  </w:num>
 </w:numbering>
 </file>
 
 <file path=word/styles.xml><?xml version="1.0" encoding="utf-8"?>
-<w:styles xmlns:mc="http://schemas.openxmlformats.org/markup-compatibility/2006" xmlns:r="http://schemas.openxmlformats.org/officeDocument/2006/relationships" xmlns:w="http://schemas.openxmlformats.org/wordprocessingml/2006/main" xmlns:w14="http://schemas.microsoft.com/office/word/2010/wordml" xmlns:w15="http://schemas.microsoft.com/office/word/2012/wordml" mc:Ignorable="w14 w15">
+<w:styles xmlns:mc="http://schemas.openxmlformats.org/markup-compatibility/2006" xmlns:r="http://schemas.openxmlformats.org/officeDocument/2006/relationships" xmlns:w="http://schemas.openxmlformats.org/wordprocessingml/2006/main" xmlns:w14="http://schemas.microsoft.com/office/word/2010/wordml" mc:Ignorable="w14">
   <w:docDefaults>
     <w:rPrDefault>
       <w:rPr>
@@ -1287,378 +1391,543 @@
       </w:pPr>
     </w:pPrDefault>
   </w:docDefaults>
-  <w:latentStyles w:defLockedState="0" w:defUIPriority="99" w:defSemiHidden="0" w:defUnhideWhenUsed="0" w:defQFormat="0" w:count="371">
-    <w:lsdException w:name="Normal" w:uiPriority="0" w:qFormat="1"/>
-    <w:lsdException w:name="heading 1" w:uiPriority="9" w:qFormat="1"/>
-    <w:lsdException w:name="heading 2" w:semiHidden="1" w:uiPriority="9" w:unhideWhenUsed="1" w:qFormat="1"/>
-    <w:lsdException w:name="heading 3" w:semiHidden="1" w:uiPriority="9" w:unhideWhenUsed="1" w:qFormat="1"/>
-    <w:lsdException w:name="heading 4" w:semiHidden="1" w:uiPriority="9" w:unhideWhenUsed="1" w:qFormat="1"/>
-    <w:lsdException w:name="heading 5" w:semiHidden="1" w:uiPriority="9" w:unhideWhenUsed="1" w:qFormat="1"/>
-    <w:lsdException w:name="heading 6" w:semiHidden="1" w:uiPriority="9" w:unhideWhenUsed="1" w:qFormat="1"/>
-    <w:lsdException w:name="heading 7" w:semiHidden="1" w:uiPriority="9" w:unhideWhenUsed="1" w:qFormat="1"/>
-    <w:lsdException w:name="heading 8" w:semiHidden="1" w:uiPriority="9" w:unhideWhenUsed="1" w:qFormat="1"/>
-    <w:lsdException w:name="heading 9" w:semiHidden="1" w:uiPriority="9" w:unhideWhenUsed="1" w:qFormat="1"/>
-    <w:lsdException w:name="index 1" w:semiHidden="1" w:unhideWhenUsed="1"/>
-    <w:lsdException w:name="index 2" w:semiHidden="1" w:unhideWhenUsed="1"/>
-    <w:lsdException w:name="index 3" w:semiHidden="1" w:unhideWhenUsed="1"/>
-    <w:lsdException w:name="index 4" w:semiHidden="1" w:unhideWhenUsed="1"/>
-    <w:lsdException w:name="index 5" w:semiHidden="1" w:unhideWhenUsed="1"/>
-    <w:lsdException w:name="index 6" w:semiHidden="1" w:unhideWhenUsed="1"/>
-    <w:lsdException w:name="index 7" w:semiHidden="1" w:unhideWhenUsed="1"/>
-    <w:lsdException w:name="index 8" w:semiHidden="1" w:unhideWhenUsed="1"/>
-    <w:lsdException w:name="index 9" w:semiHidden="1" w:unhideWhenUsed="1"/>
-    <w:lsdException w:name="toc 1" w:semiHidden="1" w:uiPriority="39" w:unhideWhenUsed="1"/>
-    <w:lsdException w:name="toc 2" w:semiHidden="1" w:uiPriority="39" w:unhideWhenUsed="1"/>
-    <w:lsdException w:name="toc 3" w:semiHidden="1" w:uiPriority="39" w:unhideWhenUsed="1"/>
-    <w:lsdException w:name="toc 4" w:semiHidden="1" w:uiPriority="39" w:unhideWhenUsed="1"/>
-    <w:lsdException w:name="toc 5" w:semiHidden="1" w:uiPriority="39" w:unhideWhenUsed="1"/>
-    <w:lsdException w:name="toc 6" w:semiHidden="1" w:uiPriority="39" w:unhideWhenUsed="1"/>
-    <w:lsdException w:name="toc 7" w:semiHidden="1" w:uiPriority="39" w:unhideWhenUsed="1"/>
-    <w:lsdException w:name="toc 8" w:semiHidden="1" w:uiPriority="39" w:unhideWhenUsed="1"/>
-    <w:lsdException w:name="toc 9" w:semiHidden="1" w:uiPriority="39" w:unhideWhenUsed="1"/>
-    <w:lsdException w:name="Normal Indent" w:semiHidden="1" w:unhideWhenUsed="1"/>
-    <w:lsdException w:name="footnote text" w:semiHidden="1" w:unhideWhenUsed="1"/>
-    <w:lsdException w:name="annotation text" w:semiHidden="1" w:unhideWhenUsed="1"/>
-    <w:lsdException w:name="header" w:semiHidden="1" w:unhideWhenUsed="1"/>
-    <w:lsdException w:name="footer" w:semiHidden="1" w:unhideWhenUsed="1"/>
-    <w:lsdException w:name="index heading" w:semiHidden="1" w:unhideWhenUsed="1"/>
-    <w:lsdException w:name="caption" w:semiHidden="1" w:uiPriority="35" w:unhideWhenUsed="1" w:qFormat="1"/>
-    <w:lsdException w:name="table of figures" w:semiHidden="1" w:unhideWhenUsed="1"/>
-    <w:lsdException w:name="envelope address" w:semiHidden="1" w:unhideWhenUsed="1"/>
-    <w:lsdException w:name="envelope return" w:semiHidden="1" w:unhideWhenUsed="1"/>
-    <w:lsdException w:name="footnote reference" w:semiHidden="1" w:unhideWhenUsed="1"/>
-    <w:lsdException w:name="annotation reference" w:semiHidden="1" w:unhideWhenUsed="1"/>
-    <w:lsdException w:name="line number" w:semiHidden="1" w:unhideWhenUsed="1"/>
-    <w:lsdException w:name="page number" w:semiHidden="1" w:unhideWhenUsed="1"/>
-    <w:lsdException w:name="endnote reference" w:semiHidden="1" w:unhideWhenUsed="1"/>
-    <w:lsdException w:name="endnote text" w:semiHidden="1" w:unhideWhenUsed="1"/>
-    <w:lsdException w:name="table of authorities" w:semiHidden="1" w:unhideWhenUsed="1"/>
-    <w:lsdException w:name="macro" w:semiHidden="1" w:unhideWhenUsed="1"/>
-    <w:lsdException w:name="toa heading" w:semiHidden="1" w:unhideWhenUsed="1"/>
-    <w:lsdException w:name="List" w:semiHidden="1" w:unhideWhenUsed="1"/>
-    <w:lsdException w:name="List Bullet" w:semiHidden="1" w:unhideWhenUsed="1"/>
-    <w:lsdException w:name="List Number" w:semiHidden="1" w:unhideWhenUsed="1"/>
-    <w:lsdException w:name="List 2" w:semiHidden="1" w:unhideWhenUsed="1"/>
-    <w:lsdException w:name="List 3" w:semiHidden="1" w:unhideWhenUsed="1"/>
-    <w:lsdException w:name="List 4" w:semiHidden="1" w:unhideWhenUsed="1"/>
-    <w:lsdException w:name="List 5" w:semiHidden="1" w:unhideWhenUsed="1"/>
-    <w:lsdException w:name="List Bullet 2" w:semiHidden="1" w:unhideWhenUsed="1"/>
-    <w:lsdException w:name="List Bullet 3" w:semiHidden="1" w:unhideWhenUsed="1"/>
-    <w:lsdException w:name="List Bullet 4" w:semiHidden="1" w:unhideWhenUsed="1"/>
-    <w:lsdException w:name="List Bullet 5" w:semiHidden="1" w:unhideWhenUsed="1"/>
-    <w:lsdException w:name="List Number 2" w:semiHidden="1" w:unhideWhenUsed="1"/>
-    <w:lsdException w:name="List Number 3" w:semiHidden="1" w:unhideWhenUsed="1"/>
-    <w:lsdException w:name="List Number 4" w:semiHidden="1" w:unhideWhenUsed="1"/>
-    <w:lsdException w:name="List Number 5" w:semiHidden="1" w:unhideWhenUsed="1"/>
-    <w:lsdException w:name="Title" w:uiPriority="10" w:qFormat="1"/>
-    <w:lsdException w:name="Closing" w:semiHidden="1" w:unhideWhenUsed="1"/>
-    <w:lsdException w:name="Signature" w:semiHidden="1" w:unhideWhenUsed="1"/>
-    <w:lsdException w:name="Default Paragraph Font" w:semiHidden="1" w:uiPriority="1" w:unhideWhenUsed="1"/>
-    <w:lsdException w:name="Body Text" w:semiHidden="1" w:unhideWhenUsed="1"/>
-    <w:lsdException w:name="Body Text Indent" w:semiHidden="1" w:unhideWhenUsed="1"/>
-    <w:lsdException w:name="List Continue" w:semiHidden="1" w:unhideWhenUsed="1"/>
-    <w:lsdException w:name="List Continue 2" w:semiHidden="1" w:unhideWhenUsed="1"/>
-    <w:lsdException w:name="List Continue 3" w:semiHidden="1" w:unhideWhenUsed="1"/>
-    <w:lsdException w:name="List Continue 4" w:semiHidden="1" w:unhideWhenUsed="1"/>
-    <w:lsdException w:name="List Continue 5" w:semiHidden="1" w:unhideWhenUsed="1"/>
-    <w:lsdException w:name="Message Header" w:semiHidden="1" w:unhideWhenUsed="1"/>
-    <w:lsdException w:name="Subtitle" w:uiPriority="11" w:qFormat="1"/>
-    <w:lsdException w:name="Salutation" w:semiHidden="1" w:unhideWhenUsed="1"/>
-    <w:lsdException w:name="Date" w:semiHidden="1" w:unhideWhenUsed="1"/>
-    <w:lsdException w:name="Body Text First Indent" w:semiHidden="1" w:unhideWhenUsed="1"/>
-    <w:lsdException w:name="Body Text First Indent 2" w:semiHidden="1" w:unhideWhenUsed="1"/>
-    <w:lsdException w:name="Note Heading" w:semiHidden="1" w:unhideWhenUsed="1"/>
-    <w:lsdException w:name="Body Text 2" w:semiHidden="1" w:unhideWhenUsed="1"/>
-    <w:lsdException w:name="Body Text 3" w:semiHidden="1" w:unhideWhenUsed="1"/>
-    <w:lsdException w:name="Body Text Indent 2" w:semiHidden="1" w:unhideWhenUsed="1"/>
-    <w:lsdException w:name="Body Text Indent 3" w:semiHidden="1" w:unhideWhenUsed="1"/>
-    <w:lsdException w:name="Block Text" w:semiHidden="1" w:unhideWhenUsed="1"/>
-    <w:lsdException w:name="Hyperlink" w:semiHidden="1" w:unhideWhenUsed="1"/>
-    <w:lsdException w:name="FollowedHyperlink" w:semiHidden="1" w:unhideWhenUsed="1"/>
-    <w:lsdException w:name="Strong" w:uiPriority="22" w:qFormat="1"/>
-    <w:lsdException w:name="Emphasis" w:uiPriority="20" w:qFormat="1"/>
-    <w:lsdException w:name="Document Map" w:semiHidden="1" w:unhideWhenUsed="1"/>
-    <w:lsdException w:name="Plain Text" w:semiHidden="1" w:unhideWhenUsed="1"/>
-    <w:lsdException w:name="E-mail Signature" w:semiHidden="1" w:unhideWhenUsed="1"/>
-    <w:lsdException w:name="HTML Top of Form" w:semiHidden="1" w:unhideWhenUsed="1"/>
-    <w:lsdException w:name="HTML Bottom of Form" w:semiHidden="1" w:unhideWhenUsed="1"/>
-    <w:lsdException w:name="Normal (Web)" w:semiHidden="1" w:unhideWhenUsed="1"/>
-    <w:lsdException w:name="HTML Acronym" w:semiHidden="1" w:unhideWhenUsed="1"/>
-    <w:lsdException w:name="HTML Address" w:semiHidden="1" w:unhideWhenUsed="1"/>
-    <w:lsdException w:name="HTML Cite" w:semiHidden="1" w:unhideWhenUsed="1"/>
-    <w:lsdException w:name="HTML Code" w:semiHidden="1" w:unhideWhenUsed="1"/>
-    <w:lsdException w:name="HTML Definition" w:semiHidden="1" w:unhideWhenUsed="1"/>
-    <w:lsdException w:name="HTML Keyboard" w:semiHidden="1" w:unhideWhenUsed="1"/>
-    <w:lsdException w:name="HTML Preformatted" w:semiHidden="1" w:unhideWhenUsed="1"/>
-    <w:lsdException w:name="HTML Sample" w:semiHidden="1" w:unhideWhenUsed="1"/>
-    <w:lsdException w:name="HTML Typewriter" w:semiHidden="1" w:unhideWhenUsed="1"/>
-    <w:lsdException w:name="HTML Variable" w:semiHidden="1" w:unhideWhenUsed="1"/>
-    <w:lsdException w:name="Normal Table" w:semiHidden="1" w:unhideWhenUsed="1"/>
-    <w:lsdException w:name="annotation subject" w:semiHidden="1" w:unhideWhenUsed="1"/>
-    <w:lsdException w:name="No List" w:semiHidden="1" w:unhideWhenUsed="1"/>
-    <w:lsdException w:name="Outline List 1" w:semiHidden="1" w:unhideWhenUsed="1"/>
-    <w:lsdException w:name="Outline List 2" w:semiHidden="1" w:unhideWhenUsed="1"/>
-    <w:lsdException w:name="Outline List 3" w:semiHidden="1" w:unhideWhenUsed="1"/>
-    <w:lsdException w:name="Table Simple 1" w:semiHidden="1" w:unhideWhenUsed="1"/>
-    <w:lsdException w:name="Table Simple 2" w:semiHidden="1" w:unhideWhenUsed="1"/>
-    <w:lsdException w:name="Table Simple 3" w:semiHidden="1" w:unhideWhenUsed="1"/>
-    <w:lsdException w:name="Table Classic 1" w:semiHidden="1" w:unhideWhenUsed="1"/>
-    <w:lsdException w:name="Table Classic 2" w:semiHidden="1" w:unhideWhenUsed="1"/>
-    <w:lsdException w:name="Table Classic 3" w:semiHidden="1" w:unhideWhenUsed="1"/>
-    <w:lsdException w:name="Table Classic 4" w:semiHidden="1" w:unhideWhenUsed="1"/>
-    <w:lsdException w:name="Table Colorful 1" w:semiHidden="1" w:unhideWhenUsed="1"/>
-    <w:lsdException w:name="Table Colorful 2" w:semiHidden="1" w:unhideWhenUsed="1"/>
-    <w:lsdException w:name="Table Colorful 3" w:semiHidden="1" w:unhideWhenUsed="1"/>
-    <w:lsdException w:name="Table Columns 1" w:semiHidden="1" w:unhideWhenUsed="1"/>
-    <w:lsdException w:name="Table Columns 2" w:semiHidden="1" w:unhideWhenUsed="1"/>
-    <w:lsdException w:name="Table Columns 3" w:semiHidden="1" w:unhideWhenUsed="1"/>
-    <w:lsdException w:name="Table Columns 4" w:semiHidden="1" w:unhideWhenUsed="1"/>
-    <w:lsdException w:name="Table Columns 5" w:semiHidden="1" w:unhideWhenUsed="1"/>
-    <w:lsdException w:name="Table Grid 1" w:semiHidden="1" w:unhideWhenUsed="1"/>
-    <w:lsdException w:name="Table Grid 2" w:semiHidden="1" w:unhideWhenUsed="1"/>
-    <w:lsdException w:name="Table Grid 3" w:semiHidden="1" w:unhideWhenUsed="1"/>
-    <w:lsdException w:name="Table Grid 4" w:semiHidden="1" w:unhideWhenUsed="1"/>
-    <w:lsdException w:name="Table Grid 5" w:semiHidden="1" w:unhideWhenUsed="1"/>
-    <w:lsdException w:name="Table Grid 6" w:semiHidden="1" w:unhideWhenUsed="1"/>
-    <w:lsdException w:name="Table Grid 7" w:semiHidden="1" w:unhideWhenUsed="1"/>
-    <w:lsdException w:name="Table Grid 8" w:semiHidden="1" w:unhideWhenUsed="1"/>
-    <w:lsdException w:name="Table List 1" w:semiHidden="1" w:unhideWhenUsed="1"/>
-    <w:lsdException w:name="Table List 2" w:semiHidden="1" w:unhideWhenUsed="1"/>
-    <w:lsdException w:name="Table List 3" w:semiHidden="1" w:unhideWhenUsed="1"/>
-    <w:lsdException w:name="Table List 4" w:semiHidden="1" w:unhideWhenUsed="1"/>
-    <w:lsdException w:name="Table List 5" w:semiHidden="1" w:unhideWhenUsed="1"/>
-    <w:lsdException w:name="Table List 6" w:semiHidden="1" w:unhideWhenUsed="1"/>
-    <w:lsdException w:name="Table List 7" w:semiHidden="1" w:unhideWhenUsed="1"/>
-    <w:lsdException w:name="Table List 8" w:semiHidden="1" w:unhideWhenUsed="1"/>
-    <w:lsdException w:name="Table 3D effects 1" w:semiHidden="1" w:unhideWhenUsed="1"/>
-    <w:lsdException w:name="Table 3D effects 2" w:semiHidden="1" w:unhideWhenUsed="1"/>
-    <w:lsdException w:name="Table 3D effects 3" w:semiHidden="1" w:unhideWhenUsed="1"/>
-    <w:lsdException w:name="Table Contemporary" w:semiHidden="1" w:unhideWhenUsed="1"/>
-    <w:lsdException w:name="Table Elegant" w:semiHidden="1" w:unhideWhenUsed="1"/>
-    <w:lsdException w:name="Table Professional" w:semiHidden="1" w:unhideWhenUsed="1"/>
-    <w:lsdException w:name="Table Subtle 1" w:semiHidden="1" w:unhideWhenUsed="1"/>
-    <w:lsdException w:name="Table Subtle 2" w:semiHidden="1" w:unhideWhenUsed="1"/>
-    <w:lsdException w:name="Table Web 1" w:semiHidden="1" w:unhideWhenUsed="1"/>
-    <w:lsdException w:name="Table Web 2" w:semiHidden="1" w:unhideWhenUsed="1"/>
-    <w:lsdException w:name="Table Web 3" w:semiHidden="1" w:unhideWhenUsed="1"/>
-    <w:lsdException w:name="Balloon Text" w:semiHidden="1" w:unhideWhenUsed="1"/>
-    <w:lsdException w:name="Table Grid" w:uiPriority="59"/>
-    <w:lsdException w:name="Table Theme" w:semiHidden="1" w:unhideWhenUsed="1"/>
-    <w:lsdException w:name="Placeholder Text" w:semiHidden="1"/>
-    <w:lsdException w:name="No Spacing" w:uiPriority="1" w:qFormat="1"/>
-    <w:lsdException w:name="Light Shading" w:uiPriority="60"/>
-    <w:lsdException w:name="Light List" w:uiPriority="61"/>
-    <w:lsdException w:name="Light Grid" w:uiPriority="62"/>
-    <w:lsdException w:name="Medium Shading 1" w:uiPriority="63"/>
-    <w:lsdException w:name="Medium Shading 2" w:uiPriority="64"/>
-    <w:lsdException w:name="Medium List 1" w:uiPriority="65"/>
-    <w:lsdException w:name="Medium List 2" w:uiPriority="66"/>
-    <w:lsdException w:name="Medium Grid 1" w:uiPriority="67"/>
-    <w:lsdException w:name="Medium Grid 2" w:uiPriority="68"/>
-    <w:lsdException w:name="Medium Grid 3" w:uiPriority="69"/>
-    <w:lsdException w:name="Dark List" w:uiPriority="70"/>
-    <w:lsdException w:name="Colorful Shading" w:uiPriority="71"/>
-    <w:lsdException w:name="Colorful List" w:uiPriority="72"/>
-    <w:lsdException w:name="Colorful Grid" w:uiPriority="73"/>
-    <w:lsdException w:name="Light Shading Accent 1" w:uiPriority="60"/>
-    <w:lsdException w:name="Light List Accent 1" w:uiPriority="61"/>
-    <w:lsdException w:name="Light Grid Accent 1" w:uiPriority="62"/>
-    <w:lsdException w:name="Medium Shading 1 Accent 1" w:uiPriority="63"/>
-    <w:lsdException w:name="Medium Shading 2 Accent 1" w:uiPriority="64"/>
-    <w:lsdException w:name="Medium List 1 Accent 1" w:uiPriority="65"/>
-    <w:lsdException w:name="Revision" w:semiHidden="1"/>
-    <w:lsdException w:name="List Paragraph" w:uiPriority="34" w:qFormat="1"/>
-    <w:lsdException w:name="Quote" w:uiPriority="29" w:qFormat="1"/>
-    <w:lsdException w:name="Intense Quote" w:uiPriority="30" w:qFormat="1"/>
-    <w:lsdException w:name="Medium List 2 Accent 1" w:uiPriority="66"/>
-    <w:lsdException w:name="Medium Grid 1 Accent 1" w:uiPriority="67"/>
-    <w:lsdException w:name="Medium Grid 2 Accent 1" w:uiPriority="68"/>
-    <w:lsdException w:name="Medium Grid 3 Accent 1" w:uiPriority="69"/>
-    <w:lsdException w:name="Dark List Accent 1" w:uiPriority="70"/>
-    <w:lsdException w:name="Colorful Shading Accent 1" w:uiPriority="71"/>
-    <w:lsdException w:name="Colorful List Accent 1" w:uiPriority="72"/>
-    <w:lsdException w:name="Colorful Grid Accent 1" w:uiPriority="73"/>
-    <w:lsdException w:name="Light Shading Accent 2" w:uiPriority="60"/>
-    <w:lsdException w:name="Light List Accent 2" w:uiPriority="61"/>
-    <w:lsdException w:name="Light Grid Accent 2" w:uiPriority="62"/>
-    <w:lsdException w:name="Medium Shading 1 Accent 2" w:uiPriority="63"/>
-    <w:lsdException w:name="Medium Shading 2 Accent 2" w:uiPriority="64"/>
-    <w:lsdException w:name="Medium List 1 Accent 2" w:uiPriority="65"/>
-    <w:lsdException w:name="Medium List 2 Accent 2" w:uiPriority="66"/>
-    <w:lsdException w:name="Medium Grid 1 Accent 2" w:uiPriority="67"/>
-    <w:lsdException w:name="Medium Grid 2 Accent 2" w:uiPriority="68"/>
-    <w:lsdException w:name="Medium Grid 3 Accent 2" w:uiPriority="69"/>
-    <w:lsdException w:name="Dark List Accent 2" w:uiPriority="70"/>
-    <w:lsdException w:name="Colorful Shading Accent 2" w:uiPriority="71"/>
-    <w:lsdException w:name="Colorful List Accent 2" w:uiPriority="72"/>
-    <w:lsdException w:name="Colorful Grid Accent 2" w:uiPriority="73"/>
-    <w:lsdException w:name="Light Shading Accent 3" w:uiPriority="60"/>
-    <w:lsdException w:name="Light List Accent 3" w:uiPriority="61"/>
-    <w:lsdException w:name="Light Grid Accent 3" w:uiPriority="62"/>
-    <w:lsdException w:name="Medium Shading 1 Accent 3" w:uiPriority="63"/>
-    <w:lsdException w:name="Medium Shading 2 Accent 3" w:uiPriority="64"/>
-    <w:lsdException w:name="Medium List 1 Accent 3" w:uiPriority="65"/>
-    <w:lsdException w:name="Medium List 2 Accent 3" w:uiPriority="66"/>
-    <w:lsdException w:name="Medium Grid 1 Accent 3" w:uiPriority="67"/>
-    <w:lsdException w:name="Medium Grid 2 Accent 3" w:uiPriority="68"/>
-    <w:lsdException w:name="Medium Grid 3 Accent 3" w:uiPriority="69"/>
-    <w:lsdException w:name="Dark List Accent 3" w:uiPriority="70"/>
-    <w:lsdException w:name="Colorful Shading Accent 3" w:uiPriority="71"/>
-    <w:lsdException w:name="Colorful List Accent 3" w:uiPriority="72"/>
-    <w:lsdException w:name="Colorful Grid Accent 3" w:uiPriority="73"/>
-    <w:lsdException w:name="Light Shading Accent 4" w:uiPriority="60"/>
-    <w:lsdException w:name="Light List Accent 4" w:uiPriority="61"/>
-    <w:lsdException w:name="Light Grid Accent 4" w:uiPriority="62"/>
-    <w:lsdException w:name="Medium Shading 1 Accent 4" w:uiPriority="63"/>
-    <w:lsdException w:name="Medium Shading 2 Accent 4" w:uiPriority="64"/>
-    <w:lsdException w:name="Medium List 1 Accent 4" w:uiPriority="65"/>
-    <w:lsdException w:name="Medium List 2 Accent 4" w:uiPriority="66"/>
-    <w:lsdException w:name="Medium Grid 1 Accent 4" w:uiPriority="67"/>
-    <w:lsdException w:name="Medium Grid 2 Accent 4" w:uiPriority="68"/>
-    <w:lsdException w:name="Medium Grid 3 Accent 4" w:uiPriority="69"/>
-    <w:lsdException w:name="Dark List Accent 4" w:uiPriority="70"/>
-    <w:lsdException w:name="Colorful Shading Accent 4" w:uiPriority="71"/>
-    <w:lsdException w:name="Colorful List Accent 4" w:uiPriority="72"/>
-    <w:lsdException w:name="Colorful Grid Accent 4" w:uiPriority="73"/>
-    <w:lsdException w:name="Light Shading Accent 5" w:uiPriority="60"/>
-    <w:lsdException w:name="Light List Accent 5" w:uiPriority="61"/>
-    <w:lsdException w:name="Light Grid Accent 5" w:uiPriority="62"/>
-    <w:lsdException w:name="Medium Shading 1 Accent 5" w:uiPriority="63"/>
-    <w:lsdException w:name="Medium Shading 2 Accent 5" w:uiPriority="64"/>
-    <w:lsdException w:name="Medium List 1 Accent 5" w:uiPriority="65"/>
-    <w:lsdException w:name="Medium List 2 Accent 5" w:uiPriority="66"/>
-    <w:lsdException w:name="Medium Grid 1 Accent 5" w:uiPriority="67"/>
-    <w:lsdException w:name="Medium Grid 2 Accent 5" w:uiPriority="68"/>
-    <w:lsdException w:name="Medium Grid 3 Accent 5" w:uiPriority="69"/>
-    <w:lsdException w:name="Dark List Accent 5" w:uiPriority="70"/>
-    <w:lsdException w:name="Colorful Shading Accent 5" w:uiPriority="71"/>
-    <w:lsdException w:name="Colorful List Accent 5" w:uiPriority="72"/>
-    <w:lsdException w:name="Colorful Grid Accent 5" w:uiPriority="73"/>
-    <w:lsdException w:name="Light Shading Accent 6" w:uiPriority="60"/>
-    <w:lsdException w:name="Light List Accent 6" w:uiPriority="61"/>
-    <w:lsdException w:name="Light Grid Accent 6" w:uiPriority="62"/>
-    <w:lsdException w:name="Medium Shading 1 Accent 6" w:uiPriority="63"/>
-    <w:lsdException w:name="Medium Shading 2 Accent 6" w:uiPriority="64"/>
-    <w:lsdException w:name="Medium List 1 Accent 6" w:uiPriority="65"/>
-    <w:lsdException w:name="Medium List 2 Accent 6" w:uiPriority="66"/>
-    <w:lsdException w:name="Medium Grid 1 Accent 6" w:uiPriority="67"/>
-    <w:lsdException w:name="Medium Grid 2 Accent 6" w:uiPriority="68"/>
-    <w:lsdException w:name="Medium Grid 3 Accent 6" w:uiPriority="69"/>
-    <w:lsdException w:name="Dark List Accent 6" w:uiPriority="70"/>
-    <w:lsdException w:name="Colorful Shading Accent 6" w:uiPriority="71"/>
-    <w:lsdException w:name="Colorful List Accent 6" w:uiPriority="72"/>
-    <w:lsdException w:name="Colorful Grid Accent 6" w:uiPriority="73"/>
-    <w:lsdException w:name="Subtle Emphasis" w:uiPriority="19" w:qFormat="1"/>
-    <w:lsdException w:name="Intense Emphasis" w:uiPriority="21" w:qFormat="1"/>
-    <w:lsdException w:name="Subtle Reference" w:uiPriority="31" w:qFormat="1"/>
-    <w:lsdException w:name="Intense Reference" w:uiPriority="32" w:qFormat="1"/>
-    <w:lsdException w:name="Book Title" w:uiPriority="33" w:qFormat="1"/>
-    <w:lsdException w:name="Bibliography" w:semiHidden="1" w:uiPriority="37" w:unhideWhenUsed="1"/>
-    <w:lsdException w:name="TOC Heading" w:semiHidden="1" w:uiPriority="39" w:unhideWhenUsed="1" w:qFormat="1"/>
-    <w:lsdException w:name="Plain Table 1" w:uiPriority="41"/>
-    <w:lsdException w:name="Plain Table 2" w:uiPriority="42"/>
-    <w:lsdException w:name="Plain Table 3" w:uiPriority="43"/>
-    <w:lsdException w:name="Plain Table 4" w:uiPriority="44"/>
-    <w:lsdException w:name="Plain Table 5" w:uiPriority="45"/>
-    <w:lsdException w:name="Grid Table Light" w:uiPriority="40"/>
-    <w:lsdException w:name="Grid Table 1 Light" w:uiPriority="46"/>
-    <w:lsdException w:name="Grid Table 2" w:uiPriority="47"/>
-    <w:lsdException w:name="Grid Table 3" w:uiPriority="48"/>
-    <w:lsdException w:name="Grid Table 4" w:uiPriority="49"/>
-    <w:lsdException w:name="Grid Table 5 Dark" w:uiPriority="50"/>
-    <w:lsdException w:name="Grid Table 6 Colorful" w:uiPriority="51"/>
-    <w:lsdException w:name="Grid Table 7 Colorful" w:uiPriority="52"/>
-    <w:lsdException w:name="Grid Table 1 Light Accent 1" w:uiPriority="46"/>
-    <w:lsdException w:name="Grid Table 2 Accent 1" w:uiPriority="47"/>
-    <w:lsdException w:name="Grid Table 3 Accent 1" w:uiPriority="48"/>
-    <w:lsdException w:name="Grid Table 4 Accent 1" w:uiPriority="49"/>
-    <w:lsdException w:name="Grid Table 5 Dark Accent 1" w:uiPriority="50"/>
-    <w:lsdException w:name="Grid Table 6 Colorful Accent 1" w:uiPriority="51"/>
-    <w:lsdException w:name="Grid Table 7 Colorful Accent 1" w:uiPriority="52"/>
-    <w:lsdException w:name="Grid Table 1 Light Accent 2" w:uiPriority="46"/>
-    <w:lsdException w:name="Grid Table 2 Accent 2" w:uiPriority="47"/>
-    <w:lsdException w:name="Grid Table 3 Accent 2" w:uiPriority="48"/>
-    <w:lsdException w:name="Grid Table 4 Accent 2" w:uiPriority="49"/>
-    <w:lsdException w:name="Grid Table 5 Dark Accent 2" w:uiPriority="50"/>
-    <w:lsdException w:name="Grid Table 6 Colorful Accent 2" w:uiPriority="51"/>
-    <w:lsdException w:name="Grid Table 7 Colorful Accent 2" w:uiPriority="52"/>
-    <w:lsdException w:name="Grid Table 1 Light Accent 3" w:uiPriority="46"/>
-    <w:lsdException w:name="Grid Table 2 Accent 3" w:uiPriority="47"/>
-    <w:lsdException w:name="Grid Table 3 Accent 3" w:uiPriority="48"/>
-    <w:lsdException w:name="Grid Table 4 Accent 3" w:uiPriority="49"/>
-    <w:lsdException w:name="Grid Table 5 Dark Accent 3" w:uiPriority="50"/>
-    <w:lsdException w:name="Grid Table 6 Colorful Accent 3" w:uiPriority="51"/>
-    <w:lsdException w:name="Grid Table 7 Colorful Accent 3" w:uiPriority="52"/>
-    <w:lsdException w:name="Grid Table 1 Light Accent 4" w:uiPriority="46"/>
-    <w:lsdException w:name="Grid Table 2 Accent 4" w:uiPriority="47"/>
-    <w:lsdException w:name="Grid Table 3 Accent 4" w:uiPriority="48"/>
-    <w:lsdException w:name="Grid Table 4 Accent 4" w:uiPriority="49"/>
-    <w:lsdException w:name="Grid Table 5 Dark Accent 4" w:uiPriority="50"/>
-    <w:lsdException w:name="Grid Table 6 Colorful Accent 4" w:uiPriority="51"/>
-    <w:lsdException w:name="Grid Table 7 Colorful Accent 4" w:uiPriority="52"/>
-    <w:lsdException w:name="Grid Table 1 Light Accent 5" w:uiPriority="46"/>
-    <w:lsdException w:name="Grid Table 2 Accent 5" w:uiPriority="47"/>
-    <w:lsdException w:name="Grid Table 3 Accent 5" w:uiPriority="48"/>
-    <w:lsdException w:name="Grid Table 4 Accent 5" w:uiPriority="49"/>
-    <w:lsdException w:name="Grid Table 5 Dark Accent 5" w:uiPriority="50"/>
-    <w:lsdException w:name="Grid Table 6 Colorful Accent 5" w:uiPriority="51"/>
-    <w:lsdException w:name="Grid Table 7 Colorful Accent 5" w:uiPriority="52"/>
-    <w:lsdException w:name="Grid Table 1 Light Accent 6" w:uiPriority="46"/>
-    <w:lsdException w:name="Grid Table 2 Accent 6" w:uiPriority="47"/>
-    <w:lsdException w:name="Grid Table 3 Accent 6" w:uiPriority="48"/>
-    <w:lsdException w:name="Grid Table 4 Accent 6" w:uiPriority="49"/>
-    <w:lsdException w:name="Grid Table 5 Dark Accent 6" w:uiPriority="50"/>
-    <w:lsdException w:name="Grid Table 6 Colorful Accent 6" w:uiPriority="51"/>
-    <w:lsdException w:name="Grid Table 7 Colorful Accent 6" w:uiPriority="52"/>
-    <w:lsdException w:name="List Table 1 Light" w:uiPriority="46"/>
-    <w:lsdException w:name="List Table 2" w:uiPriority="47"/>
-    <w:lsdException w:name="List Table 3" w:uiPriority="48"/>
-    <w:lsdException w:name="List Table 4" w:uiPriority="49"/>
-    <w:lsdException w:name="List Table 5 Dark" w:uiPriority="50"/>
-    <w:lsdException w:name="List Table 6 Colorful" w:uiPriority="51"/>
-    <w:lsdException w:name="List Table 7 Colorful" w:uiPriority="52"/>
-    <w:lsdException w:name="List Table 1 Light Accent 1" w:uiPriority="46"/>
-    <w:lsdException w:name="List Table 2 Accent 1" w:uiPriority="47"/>
-    <w:lsdException w:name="List Table 3 Accent 1" w:uiPriority="48"/>
-    <w:lsdException w:name="List Table 4 Accent 1" w:uiPriority="49"/>
-    <w:lsdException w:name="List Table 5 Dark Accent 1" w:uiPriority="50"/>
-    <w:lsdException w:name="List Table 6 Colorful Accent 1" w:uiPriority="51"/>
-    <w:lsdException w:name="List Table 7 Colorful Accent 1" w:uiPriority="52"/>
-    <w:lsdException w:name="List Table 1 Light Accent 2" w:uiPriority="46"/>
-    <w:lsdException w:name="List Table 2 Accent 2" w:uiPriority="47"/>
-    <w:lsdException w:name="List Table 3 Accent 2" w:uiPriority="48"/>
-    <w:lsdException w:name="List Table 4 Accent 2" w:uiPriority="49"/>
-    <w:lsdException w:name="List Table 5 Dark Accent 2" w:uiPriority="50"/>
-    <w:lsdException w:name="List Table 6 Colorful Accent 2" w:uiPriority="51"/>
-    <w:lsdException w:name="List Table 7 Colorful Accent 2" w:uiPriority="52"/>
-    <w:lsdException w:name="List Table 1 Light Accent 3" w:uiPriority="46"/>
-    <w:lsdException w:name="List Table 2 Accent 3" w:uiPriority="47"/>
-    <w:lsdException w:name="List Table 3 Accent 3" w:uiPriority="48"/>
-    <w:lsdException w:name="List Table 4 Accent 3" w:uiPriority="49"/>
-    <w:lsdException w:name="List Table 5 Dark Accent 3" w:uiPriority="50"/>
-    <w:lsdException w:name="List Table 6 Colorful Accent 3" w:uiPriority="51"/>
-    <w:lsdException w:name="List Table 7 Colorful Accent 3" w:uiPriority="52"/>
-    <w:lsdException w:name="List Table 1 Light Accent 4" w:uiPriority="46"/>
-    <w:lsdException w:name="List Table 2 Accent 4" w:uiPriority="47"/>
-    <w:lsdException w:name="List Table 3 Accent 4" w:uiPriority="48"/>
-    <w:lsdException w:name="List Table 4 Accent 4" w:uiPriority="49"/>
-    <w:lsdException w:name="List Table 5 Dark Accent 4" w:uiPriority="50"/>
-    <w:lsdException w:name="List Table 6 Colorful Accent 4" w:uiPriority="51"/>
-    <w:lsdException w:name="List Table 7 Colorful Accent 4" w:uiPriority="52"/>
-    <w:lsdException w:name="List Table 1 Light Accent 5" w:uiPriority="46"/>
-    <w:lsdException w:name="List Table 2 Accent 5" w:uiPriority="47"/>
-    <w:lsdException w:name="List Table 3 Accent 5" w:uiPriority="48"/>
-    <w:lsdException w:name="List Table 4 Accent 5" w:uiPriority="49"/>
-    <w:lsdException w:name="List Table 5 Dark Accent 5" w:uiPriority="50"/>
-    <w:lsdException w:name="List Table 6 Colorful Accent 5" w:uiPriority="51"/>
-    <w:lsdException w:name="List Table 7 Colorful Accent 5" w:uiPriority="52"/>
-    <w:lsdException w:name="List Table 1 Light Accent 6" w:uiPriority="46"/>
-    <w:lsdException w:name="List Table 2 Accent 6" w:uiPriority="47"/>
-    <w:lsdException w:name="List Table 3 Accent 6" w:uiPriority="48"/>
-    <w:lsdException w:name="List Table 4 Accent 6" w:uiPriority="49"/>
-    <w:lsdException w:name="List Table 5 Dark Accent 6" w:uiPriority="50"/>
-    <w:lsdException w:name="List Table 6 Colorful Accent 6" w:uiPriority="51"/>
-    <w:lsdException w:name="List Table 7 Colorful Accent 6" w:uiPriority="52"/>
+  <w:latentStyles w:defLockedState="0" w:defUIPriority="99" w:defSemiHidden="1" w:defUnhideWhenUsed="1" w:defQFormat="0" w:count="267">
+    <w:lsdException w:name="Normal" w:semiHidden="0" w:uiPriority="0" w:unhideWhenUsed="0" w:qFormat="1"/>
+    <w:lsdException w:name="heading 1" w:semiHidden="0" w:uiPriority="9" w:unhideWhenUsed="0" w:qFormat="1"/>
+    <w:lsdException w:name="heading 2" w:uiPriority="9" w:qFormat="1"/>
+    <w:lsdException w:name="heading 3" w:uiPriority="9" w:qFormat="1"/>
+    <w:lsdException w:name="heading 4" w:uiPriority="9" w:qFormat="1"/>
+    <w:lsdException w:name="heading 5" w:uiPriority="9" w:qFormat="1"/>
+    <w:lsdException w:name="heading 6" w:uiPriority="9" w:qFormat="1"/>
+    <w:lsdException w:name="heading 7" w:uiPriority="9" w:qFormat="1"/>
+    <w:lsdException w:name="heading 8" w:uiPriority="9" w:qFormat="1"/>
+    <w:lsdException w:name="heading 9" w:uiPriority="9" w:qFormat="1"/>
+    <w:lsdException w:name="toc 1" w:uiPriority="39"/>
+    <w:lsdException w:name="toc 2" w:uiPriority="39"/>
+    <w:lsdException w:name="toc 3" w:uiPriority="39"/>
+    <w:lsdException w:name="toc 4" w:uiPriority="39"/>
+    <w:lsdException w:name="toc 5" w:uiPriority="39"/>
+    <w:lsdException w:name="toc 6" w:uiPriority="39"/>
+    <w:lsdException w:name="toc 7" w:uiPriority="39"/>
+    <w:lsdException w:name="toc 8" w:uiPriority="39"/>
+    <w:lsdException w:name="toc 9" w:uiPriority="39"/>
+    <w:lsdException w:name="caption" w:uiPriority="35" w:qFormat="1"/>
+    <w:lsdException w:name="Title" w:semiHidden="0" w:uiPriority="10" w:unhideWhenUsed="0" w:qFormat="1"/>
+    <w:lsdException w:name="Default Paragraph Font" w:uiPriority="1"/>
+    <w:lsdException w:name="Subtitle" w:semiHidden="0" w:uiPriority="11" w:unhideWhenUsed="0" w:qFormat="1"/>
+    <w:lsdException w:name="Strong" w:semiHidden="0" w:uiPriority="22" w:unhideWhenUsed="0" w:qFormat="1"/>
+    <w:lsdException w:name="Emphasis" w:semiHidden="0" w:uiPriority="20" w:unhideWhenUsed="0" w:qFormat="1"/>
+    <w:lsdException w:name="Table Grid" w:semiHidden="0" w:uiPriority="59" w:unhideWhenUsed="0"/>
+    <w:lsdException w:name="Placeholder Text" w:unhideWhenUsed="0"/>
+    <w:lsdException w:name="No Spacing" w:semiHidden="0" w:uiPriority="1" w:unhideWhenUsed="0" w:qFormat="1"/>
+    <w:lsdException w:name="Light Shading" w:semiHidden="0" w:uiPriority="60" w:unhideWhenUsed="0"/>
+    <w:lsdException w:name="Light List" w:semiHidden="0" w:uiPriority="61" w:unhideWhenUsed="0"/>
+    <w:lsdException w:name="Light Grid" w:semiHidden="0" w:uiPriority="62" w:unhideWhenUsed="0"/>
+    <w:lsdException w:name="Medium Shading 1" w:semiHidden="0" w:uiPriority="63" w:unhideWhenUsed="0"/>
+    <w:lsdException w:name="Medium Shading 2" w:semiHidden="0" w:uiPriority="64" w:unhideWhenUsed="0"/>
+    <w:lsdException w:name="Medium List 1" w:semiHidden="0" w:uiPriority="65" w:unhideWhenUsed="0"/>
+    <w:lsdException w:name="Medium List 2" w:semiHidden="0" w:uiPriority="66" w:unhideWhenUsed="0"/>
+    <w:lsdException w:name="Medium Grid 1" w:semiHidden="0" w:uiPriority="67" w:unhideWhenUsed="0"/>
+    <w:lsdException w:name="Medium Grid 2" w:semiHidden="0" w:uiPriority="68" w:unhideWhenUsed="0"/>
+    <w:lsdException w:name="Medium Grid 3" w:semiHidden="0" w:uiPriority="69" w:unhideWhenUsed="0"/>
+    <w:lsdException w:name="Dark List" w:semiHidden="0" w:uiPriority="70" w:unhideWhenUsed="0"/>
+    <w:lsdException w:name="Colorful Shading" w:semiHidden="0" w:uiPriority="71" w:unhideWhenUsed="0"/>
+    <w:lsdException w:name="Colorful List" w:semiHidden="0" w:uiPriority="72" w:unhideWhenUsed="0"/>
+    <w:lsdException w:name="Colorful Grid" w:semiHidden="0" w:uiPriority="73" w:unhideWhenUsed="0"/>
+    <w:lsdException w:name="Light Shading Accent 1" w:semiHidden="0" w:uiPriority="60" w:unhideWhenUsed="0"/>
+    <w:lsdException w:name="Light List Accent 1" w:semiHidden="0" w:uiPriority="61" w:unhideWhenUsed="0"/>
+    <w:lsdException w:name="Light Grid Accent 1" w:semiHidden="0" w:uiPriority="62" w:unhideWhenUsed="0"/>
+    <w:lsdException w:name="Medium Shading 1 Accent 1" w:semiHidden="0" w:uiPriority="63" w:unhideWhenUsed="0"/>
+    <w:lsdException w:name="Medium Shading 2 Accent 1" w:semiHidden="0" w:uiPriority="64" w:unhideWhenUsed="0"/>
+    <w:lsdException w:name="Medium List 1 Accent 1" w:semiHidden="0" w:uiPriority="65" w:unhideWhenUsed="0"/>
+    <w:lsdException w:name="Revision" w:unhideWhenUsed="0"/>
+    <w:lsdException w:name="List Paragraph" w:semiHidden="0" w:uiPriority="34" w:unhideWhenUsed="0" w:qFormat="1"/>
+    <w:lsdException w:name="Quote" w:semiHidden="0" w:uiPriority="29" w:unhideWhenUsed="0" w:qFormat="1"/>
+    <w:lsdException w:name="Intense Quote" w:semiHidden="0" w:uiPriority="30" w:unhideWhenUsed="0" w:qFormat="1"/>
+    <w:lsdException w:name="Medium List 2 Accent 1" w:semiHidden="0" w:uiPriority="66" w:unhideWhenUsed="0"/>
+    <w:lsdException w:name="Medium Grid 1 Accent 1" w:semiHidden="0" w:uiPriority="67" w:unhideWhenUsed="0"/>
+    <w:lsdException w:name="Medium Grid 2 Accent 1" w:semiHidden="0" w:uiPriority="68" w:unhideWhenUsed="0"/>
+    <w:lsdException w:name="Medium Grid 3 Accent 1" w:semiHidden="0" w:uiPriority="69" w:unhideWhenUsed="0"/>
+    <w:lsdException w:name="Dark List Accent 1" w:semiHidden="0" w:uiPriority="70" w:unhideWhenUsed="0"/>
+    <w:lsdException w:name="Colorful Shading Accent 1" w:semiHidden="0" w:uiPriority="71" w:unhideWhenUsed="0"/>
+    <w:lsdException w:name="Colorful List Accent 1" w:semiHidden="0" w:uiPriority="72" w:unhideWhenUsed="0"/>
+    <w:lsdException w:name="Colorful Grid Accent 1" w:semiHidden="0" w:uiPriority="73" w:unhideWhenUsed="0"/>
+    <w:lsdException w:name="Light Shading Accent 2" w:semiHidden="0" w:uiPriority="60" w:unhideWhenUsed="0"/>
+    <w:lsdException w:name="Light List Accent 2" w:semiHidden="0" w:uiPriority="61" w:unhideWhenUsed="0"/>
+    <w:lsdException w:name="Light Grid Accent 2" w:semiHidden="0" w:uiPriority="62" w:unhideWhenUsed="0"/>
+    <w:lsdException w:name="Medium Shading 1 Accent 2" w:semiHidden="0" w:uiPriority="63" w:unhideWhenUsed="0"/>
+    <w:lsdException w:name="Medium Shading 2 Accent 2" w:semiHidden="0" w:uiPriority="64" w:unhideWhenUsed="0"/>
+    <w:lsdException w:name="Medium List 1 Accent 2" w:semiHidden="0" w:uiPriority="65" w:unhideWhenUsed="0"/>
+    <w:lsdException w:name="Medium List 2 Accent 2" w:semiHidden="0" w:uiPriority="66" w:unhideWhenUsed="0"/>
+    <w:lsdException w:name="Medium Grid 1 Accent 2" w:semiHidden="0" w:uiPriority="67" w:unhideWhenUsed="0"/>
+    <w:lsdException w:name="Medium Grid 2 Accent 2" w:semiHidden="0" w:uiPriority="68" w:unhideWhenUsed="0"/>
+    <w:lsdException w:name="Medium Grid 3 Accent 2" w:semiHidden="0" w:uiPriority="69" w:unhideWhenUsed="0"/>
+    <w:lsdException w:name="Dark List Accent 2" w:semiHidden="0" w:uiPriority="70" w:unhideWhenUsed="0"/>
+    <w:lsdException w:name="Colorful Shading Accent 2" w:semiHidden="0" w:uiPriority="71" w:unhideWhenUsed="0"/>
+    <w:lsdException w:name="Colorful List Accent 2" w:semiHidden="0" w:uiPriority="72" w:unhideWhenUsed="0"/>
+    <w:lsdException w:name="Colorful Grid Accent 2" w:semiHidden="0" w:uiPriority="73" w:unhideWhenUsed="0"/>
+    <w:lsdException w:name="Light Shading Accent 3" w:semiHidden="0" w:uiPriority="60" w:unhideWhenUsed="0"/>
+    <w:lsdException w:name="Light List Accent 3" w:semiHidden="0" w:uiPriority="61" w:unhideWhenUsed="0"/>
+    <w:lsdException w:name="Light Grid Accent 3" w:semiHidden="0" w:uiPriority="62" w:unhideWhenUsed="0"/>
+    <w:lsdException w:name="Medium Shading 1 Accent 3" w:semiHidden="0" w:uiPriority="63" w:unhideWhenUsed="0"/>
+    <w:lsdException w:name="Medium Shading 2 Accent 3" w:semiHidden="0" w:uiPriority="64" w:unhideWhenUsed="0"/>
+    <w:lsdException w:name="Medium List 1 Accent 3" w:semiHidden="0" w:uiPriority="65" w:unhideWhenUsed="0"/>
+    <w:lsdException w:name="Medium List 2 Accent 3" w:semiHidden="0" w:uiPriority="66" w:unhideWhenUsed="0"/>
+    <w:lsdException w:name="Medium Grid 1 Accent 3" w:semiHidden="0" w:uiPriority="67" w:unhideWhenUsed="0"/>
+    <w:lsdException w:name="Medium Grid 2 Accent 3" w:semiHidden="0" w:uiPriority="68" w:unhideWhenUsed="0"/>
+    <w:lsdException w:name="Medium Grid 3 Accent 3" w:semiHidden="0" w:uiPriority="69" w:unhideWhenUsed="0"/>
+    <w:lsdException w:name="Dark List Accent 3" w:semiHidden="0" w:uiPriority="70" w:unhideWhenUsed="0"/>
+    <w:lsdException w:name="Colorful Shading Accent 3" w:semiHidden="0" w:uiPriority="71" w:unhideWhenUsed="0"/>
+    <w:lsdException w:name="Colorful List Accent 3" w:semiHidden="0" w:uiPriority="72" w:unhideWhenUsed="0"/>
+    <w:lsdException w:name="Colorful Grid Accent 3" w:semiHidden="0" w:uiPriority="73" w:unhideWhenUsed="0"/>
+    <w:lsdException w:name="Light Shading Accent 4" w:semiHidden="0" w:uiPriority="60" w:unhideWhenUsed="0"/>
+    <w:lsdException w:name="Light List Accent 4" w:semiHidden="0" w:uiPriority="61" w:unhideWhenUsed="0"/>
+    <w:lsdException w:name="Light Grid Accent 4" w:semiHidden="0" w:uiPriority="62" w:unhideWhenUsed="0"/>
+    <w:lsdException w:name="Medium Shading 1 Accent 4" w:semiHidden="0" w:uiPriority="63" w:unhideWhenUsed="0"/>
+    <w:lsdException w:name="Medium Shading 2 Accent 4" w:semiHidden="0" w:uiPriority="64" w:unhideWhenUsed="0"/>
+    <w:lsdException w:name="Medium List 1 Accent 4" w:semiHidden="0" w:uiPriority="65" w:unhideWhenUsed="0"/>
+    <w:lsdException w:name="Medium List 2 Accent 4" w:semiHidden="0" w:uiPriority="66" w:unhideWhenUsed="0"/>
+    <w:lsdException w:name="Medium Grid 1 Accent 4" w:semiHidden="0" w:uiPriority="67" w:unhideWhenUsed="0"/>
+    <w:lsdException w:name="Medium Grid 2 Accent 4" w:semiHidden="0" w:uiPriority="68" w:unhideWhenUsed="0"/>
+    <w:lsdException w:name="Medium Grid 3 Accent 4" w:semiHidden="0" w:uiPriority="69" w:unhideWhenUsed="0"/>
+    <w:lsdException w:name="Dark List Accent 4" w:semiHidden="0" w:uiPriority="70" w:unhideWhenUsed="0"/>
+    <w:lsdException w:name="Colorful Shading Accent 4" w:semiHidden="0" w:uiPriority="71" w:unhideWhenUsed="0"/>
+    <w:lsdException w:name="Colorful List Accent 4" w:semiHidden="0" w:uiPriority="72" w:unhideWhenUsed="0"/>
+    <w:lsdException w:name="Colorful Grid Accent 4" w:semiHidden="0" w:uiPriority="73" w:unhideWhenUsed="0"/>
+    <w:lsdException w:name="Light Shading Accent 5" w:semiHidden="0" w:uiPriority="60" w:unhideWhenUsed="0"/>
+    <w:lsdException w:name="Light List Accent 5" w:semiHidden="0" w:uiPriority="61" w:unhideWhenUsed="0"/>
+    <w:lsdException w:name="Light Grid Accent 5" w:semiHidden="0" w:uiPriority="62" w:unhideWhenUsed="0"/>
+    <w:lsdException w:name="Medium Shading 1 Accent 5" w:semiHidden="0" w:uiPriority="63" w:unhideWhenUsed="0"/>
+    <w:lsdException w:name="Medium Shading 2 Accent 5" w:semiHidden="0" w:uiPriority="64" w:unhideWhenUsed="0"/>
+    <w:lsdException w:name="Medium List 1 Accent 5" w:semiHidden="0" w:uiPriority="65" w:unhideWhenUsed="0"/>
+    <w:lsdException w:name="Medium List 2 Accent 5" w:semiHidden="0" w:uiPriority="66" w:unhideWhenUsed="0"/>
+    <w:lsdException w:name="Medium Grid 1 Accent 5" w:semiHidden="0" w:uiPriority="67" w:unhideWhenUsed="0"/>
+    <w:lsdException w:name="Medium Grid 2 Accent 5" w:semiHidden="0" w:uiPriority="68" w:unhideWhenUsed="0"/>
+    <w:lsdException w:name="Medium Grid 3 Accent 5" w:semiHidden="0" w:uiPriority="69" w:unhideWhenUsed="0"/>
+    <w:lsdException w:name="Dark List Accent 5" w:semiHidden="0" w:uiPriority="70" w:unhideWhenUsed="0"/>
+    <w:lsdException w:name="Colorful Shading Accent 5" w:semiHidden="0" w:uiPriority="71" w:unhideWhenUsed="0"/>
+    <w:lsdException w:name="Colorful List Accent 5" w:semiHidden="0" w:uiPriority="72" w:unhideWhenUsed="0"/>
+    <w:lsdException w:name="Colorful Grid Accent 5" w:semiHidden="0" w:uiPriority="73" w:unhideWhenUsed="0"/>
+    <w:lsdException w:name="Light Shading Accent 6" w:semiHidden="0" w:uiPriority="60" w:unhideWhenUsed="0"/>
+    <w:lsdException w:name="Light List Accent 6" w:semiHidden="0" w:uiPriority="61" w:unhideWhenUsed="0"/>
+    <w:lsdException w:name="Light Grid Accent 6" w:semiHidden="0" w:uiPriority="62" w:unhideWhenUsed="0"/>
+    <w:lsdException w:name="Medium Shading 1 Accent 6" w:semiHidden="0" w:uiPriority="63" w:unhideWhenUsed="0"/>
+    <w:lsdException w:name="Medium Shading 2 Accent 6" w:semiHidden="0" w:uiPriority="64" w:unhideWhenUsed="0"/>
+    <w:lsdException w:name="Medium List 1 Accent 6" w:semiHidden="0" w:uiPriority="65" w:unhideWhenUsed="0"/>
+    <w:lsdException w:name="Medium List 2 Accent 6" w:semiHidden="0" w:uiPriority="66" w:unhideWhenUsed="0"/>
+    <w:lsdException w:name="Medium Grid 1 Accent 6" w:semiHidden="0" w:uiPriority="67" w:unhideWhenUsed="0"/>
+    <w:lsdException w:name="Medium Grid 2 Accent 6" w:semiHidden="0" w:uiPriority="68" w:unhideWhenUsed="0"/>
+    <w:lsdException w:name="Medium Grid 3 Accent 6" w:semiHidden="0" w:uiPriority="69" w:unhideWhenUsed="0"/>
+    <w:lsdException w:name="Dark List Accent 6" w:semiHidden="0" w:uiPriority="70" w:unhideWhenUsed="0"/>
+    <w:lsdException w:name="Colorful Shading Accent 6" w:semiHidden="0" w:uiPriority="71" w:unhideWhenUsed="0"/>
+    <w:lsdException w:name="Colorful List Accent 6" w:semiHidden="0" w:uiPriority="72" w:unhideWhenUsed="0"/>
+    <w:lsdException w:name="Colorful Grid Accent 6" w:semiHidden="0" w:uiPriority="73" w:unhideWhenUsed="0"/>
+    <w:lsdException w:name="Subtle Emphasis" w:semiHidden="0" w:uiPriority="19" w:unhideWhenUsed="0" w:qFormat="1"/>
+    <w:lsdException w:name="Intense Emphasis" w:semiHidden="0" w:uiPriority="21" w:unhideWhenUsed="0" w:qFormat="1"/>
+    <w:lsdException w:name="Subtle Reference" w:semiHidden="0" w:uiPriority="31" w:unhideWhenUsed="0" w:qFormat="1"/>
+    <w:lsdException w:name="Intense Reference" w:semiHidden="0" w:uiPriority="32" w:unhideWhenUsed="0" w:qFormat="1"/>
+    <w:lsdException w:name="Book Title" w:semiHidden="0" w:uiPriority="33" w:unhideWhenUsed="0" w:qFormat="1"/>
+    <w:lsdException w:name="Bibliography" w:uiPriority="37"/>
+    <w:lsdException w:name="TOC Heading" w:uiPriority="39" w:qFormat="1"/>
+  </w:latentStyles>
+  <w:style w:type="paragraph" w:default="1" w:styleId="Standard">
+    <w:name w:val="Normal"/>
+    <w:qFormat/>
+  </w:style>
+  <w:style w:type="paragraph" w:styleId="berschrift1">
+    <w:name w:val="heading 1"/>
+    <w:basedOn w:val="Standard"/>
+    <w:next w:val="Standard"/>
+    <w:link w:val="berschrift1Zchn"/>
+    <w:uiPriority w:val="9"/>
+    <w:qFormat/>
+    <w:rsid w:val="003D19A0"/>
+    <w:pPr>
+      <w:keepNext/>
+      <w:keepLines/>
+      <w:spacing w:before="480" w:after="0"/>
+      <w:outlineLvl w:val="0"/>
+    </w:pPr>
+    <w:rPr>
+      <w:rFonts w:asciiTheme="majorHAnsi" w:eastAsiaTheme="majorEastAsia" w:hAnsiTheme="majorHAnsi" w:cstheme="majorBidi"/>
+      <w:b/>
+      <w:bCs/>
+      <w:color w:val="365F91" w:themeColor="accent1" w:themeShade="BF"/>
+      <w:sz w:val="28"/>
+      <w:szCs w:val="28"/>
+    </w:rPr>
+  </w:style>
+  <w:style w:type="character" w:default="1" w:styleId="Absatz-Standardschriftart">
+    <w:name w:val="Default Paragraph Font"/>
+    <w:uiPriority w:val="1"/>
+    <w:semiHidden/>
+    <w:unhideWhenUsed/>
+  </w:style>
+  <w:style w:type="table" w:default="1" w:styleId="NormaleTabelle">
+    <w:name w:val="Normal Table"/>
+    <w:uiPriority w:val="99"/>
+    <w:semiHidden/>
+    <w:unhideWhenUsed/>
+    <w:tblPr>
+      <w:tblInd w:w="0" w:type="dxa"/>
+      <w:tblCellMar>
+        <w:top w:w="0" w:type="dxa"/>
+        <w:left w:w="108" w:type="dxa"/>
+        <w:bottom w:w="0" w:type="dxa"/>
+        <w:right w:w="108" w:type="dxa"/>
+      </w:tblCellMar>
+    </w:tblPr>
+  </w:style>
+  <w:style w:type="numbering" w:default="1" w:styleId="KeineListe">
+    <w:name w:val="No List"/>
+    <w:uiPriority w:val="99"/>
+    <w:semiHidden/>
+    <w:unhideWhenUsed/>
+  </w:style>
+  <w:style w:type="paragraph" w:styleId="Kopfzeile">
+    <w:name w:val="header"/>
+    <w:basedOn w:val="Standard"/>
+    <w:link w:val="KopfzeileZchn"/>
+    <w:uiPriority w:val="99"/>
+    <w:unhideWhenUsed/>
+    <w:rsid w:val="003D19A0"/>
+    <w:pPr>
+      <w:tabs>
+        <w:tab w:val="center" w:pos="4536"/>
+        <w:tab w:val="right" w:pos="9072"/>
+      </w:tabs>
+      <w:spacing w:after="0" w:line="240" w:lineRule="auto"/>
+    </w:pPr>
+  </w:style>
+  <w:style w:type="character" w:customStyle="1" w:styleId="KopfzeileZchn">
+    <w:name w:val="Kopfzeile Zchn"/>
+    <w:basedOn w:val="Absatz-Standardschriftart"/>
+    <w:link w:val="Kopfzeile"/>
+    <w:uiPriority w:val="99"/>
+    <w:rsid w:val="003D19A0"/>
+  </w:style>
+  <w:style w:type="paragraph" w:styleId="Fuzeile">
+    <w:name w:val="footer"/>
+    <w:basedOn w:val="Standard"/>
+    <w:link w:val="FuzeileZchn"/>
+    <w:uiPriority w:val="99"/>
+    <w:unhideWhenUsed/>
+    <w:rsid w:val="003D19A0"/>
+    <w:pPr>
+      <w:tabs>
+        <w:tab w:val="center" w:pos="4536"/>
+        <w:tab w:val="right" w:pos="9072"/>
+      </w:tabs>
+      <w:spacing w:after="0" w:line="240" w:lineRule="auto"/>
+    </w:pPr>
+  </w:style>
+  <w:style w:type="character" w:customStyle="1" w:styleId="FuzeileZchn">
+    <w:name w:val="Fußzeile Zchn"/>
+    <w:basedOn w:val="Absatz-Standardschriftart"/>
+    <w:link w:val="Fuzeile"/>
+    <w:uiPriority w:val="99"/>
+    <w:rsid w:val="003D19A0"/>
+  </w:style>
+  <w:style w:type="character" w:customStyle="1" w:styleId="berschrift1Zchn">
+    <w:name w:val="Überschrift 1 Zchn"/>
+    <w:basedOn w:val="Absatz-Standardschriftart"/>
+    <w:link w:val="berschrift1"/>
+    <w:uiPriority w:val="9"/>
+    <w:rsid w:val="003D19A0"/>
+    <w:rPr>
+      <w:rFonts w:asciiTheme="majorHAnsi" w:eastAsiaTheme="majorEastAsia" w:hAnsiTheme="majorHAnsi" w:cstheme="majorBidi"/>
+      <w:b/>
+      <w:bCs/>
+      <w:color w:val="365F91" w:themeColor="accent1" w:themeShade="BF"/>
+      <w:sz w:val="28"/>
+      <w:szCs w:val="28"/>
+    </w:rPr>
+  </w:style>
+  <w:style w:type="paragraph" w:styleId="KeinLeerraum">
+    <w:name w:val="No Spacing"/>
+    <w:uiPriority w:val="1"/>
+    <w:qFormat/>
+    <w:rsid w:val="003D19A0"/>
+    <w:pPr>
+      <w:spacing w:after="0" w:line="240" w:lineRule="auto"/>
+    </w:pPr>
+  </w:style>
+  <w:style w:type="paragraph" w:styleId="StandardWeb">
+    <w:name w:val="Normal (Web)"/>
+    <w:basedOn w:val="Standard"/>
+    <w:uiPriority w:val="99"/>
+    <w:semiHidden/>
+    <w:unhideWhenUsed/>
+    <w:rsid w:val="003D19A0"/>
+    <w:pPr>
+      <w:spacing w:before="100" w:beforeAutospacing="1" w:after="100" w:afterAutospacing="1" w:line="240" w:lineRule="auto"/>
+    </w:pPr>
+    <w:rPr>
+      <w:rFonts w:ascii="Times New Roman" w:eastAsia="Times New Roman" w:hAnsi="Times New Roman" w:cs="Times New Roman"/>
+      <w:sz w:val="24"/>
+      <w:szCs w:val="24"/>
+      <w:lang w:eastAsia="de-DE"/>
+    </w:rPr>
+  </w:style>
+  <w:style w:type="paragraph" w:styleId="HTMLVorformatiert">
+    <w:name w:val="HTML Preformatted"/>
+    <w:basedOn w:val="Standard"/>
+    <w:link w:val="HTMLVorformatiertZchn"/>
+    <w:uiPriority w:val="99"/>
+    <w:semiHidden/>
+    <w:unhideWhenUsed/>
+    <w:rsid w:val="00845BEC"/>
+    <w:pPr>
+      <w:tabs>
+        <w:tab w:val="left" w:pos="916"/>
+        <w:tab w:val="left" w:pos="1832"/>
+        <w:tab w:val="left" w:pos="2748"/>
+        <w:tab w:val="left" w:pos="3664"/>
+        <w:tab w:val="left" w:pos="4580"/>
+        <w:tab w:val="left" w:pos="5496"/>
+        <w:tab w:val="left" w:pos="6412"/>
+        <w:tab w:val="left" w:pos="7328"/>
+        <w:tab w:val="left" w:pos="8244"/>
+        <w:tab w:val="left" w:pos="9160"/>
+        <w:tab w:val="left" w:pos="10076"/>
+        <w:tab w:val="left" w:pos="10992"/>
+        <w:tab w:val="left" w:pos="11908"/>
+        <w:tab w:val="left" w:pos="12824"/>
+        <w:tab w:val="left" w:pos="13740"/>
+        <w:tab w:val="left" w:pos="14656"/>
+      </w:tabs>
+      <w:spacing w:after="0" w:line="240" w:lineRule="auto"/>
+    </w:pPr>
+    <w:rPr>
+      <w:rFonts w:ascii="Courier New" w:eastAsia="Times New Roman" w:hAnsi="Courier New" w:cs="Courier New"/>
+      <w:sz w:val="20"/>
+      <w:szCs w:val="20"/>
+      <w:lang w:eastAsia="de-DE"/>
+    </w:rPr>
+  </w:style>
+  <w:style w:type="character" w:customStyle="1" w:styleId="HTMLVorformatiertZchn">
+    <w:name w:val="HTML Vorformatiert Zchn"/>
+    <w:basedOn w:val="Absatz-Standardschriftart"/>
+    <w:link w:val="HTMLVorformatiert"/>
+    <w:uiPriority w:val="99"/>
+    <w:semiHidden/>
+    <w:rsid w:val="00845BEC"/>
+    <w:rPr>
+      <w:rFonts w:ascii="Courier New" w:eastAsia="Times New Roman" w:hAnsi="Courier New" w:cs="Courier New"/>
+      <w:sz w:val="20"/>
+      <w:szCs w:val="20"/>
+      <w:lang w:eastAsia="de-DE"/>
+    </w:rPr>
+  </w:style>
+  <w:style w:type="paragraph" w:styleId="Listenabsatz">
+    <w:name w:val="List Paragraph"/>
+    <w:basedOn w:val="Standard"/>
+    <w:uiPriority w:val="34"/>
+    <w:qFormat/>
+    <w:rsid w:val="00845BEC"/>
+    <w:pPr>
+      <w:ind w:left="720"/>
+      <w:contextualSpacing/>
+    </w:pPr>
+  </w:style>
+  <w:style w:type="character" w:styleId="Platzhaltertext">
+    <w:name w:val="Placeholder Text"/>
+    <w:basedOn w:val="Absatz-Standardschriftart"/>
+    <w:uiPriority w:val="99"/>
+    <w:semiHidden/>
+    <w:rsid w:val="006B48A5"/>
+    <w:rPr>
+      <w:color w:val="808080"/>
+    </w:rPr>
+  </w:style>
+  <w:style w:type="paragraph" w:styleId="Sprechblasentext">
+    <w:name w:val="Balloon Text"/>
+    <w:basedOn w:val="Standard"/>
+    <w:link w:val="SprechblasentextZchn"/>
+    <w:uiPriority w:val="99"/>
+    <w:semiHidden/>
+    <w:unhideWhenUsed/>
+    <w:rsid w:val="006B48A5"/>
+    <w:pPr>
+      <w:spacing w:after="0" w:line="240" w:lineRule="auto"/>
+    </w:pPr>
+    <w:rPr>
+      <w:rFonts w:ascii="Tahoma" w:hAnsi="Tahoma" w:cs="Tahoma"/>
+      <w:sz w:val="16"/>
+      <w:szCs w:val="16"/>
+    </w:rPr>
+  </w:style>
+  <w:style w:type="character" w:customStyle="1" w:styleId="SprechblasentextZchn">
+    <w:name w:val="Sprechblasentext Zchn"/>
+    <w:basedOn w:val="Absatz-Standardschriftart"/>
+    <w:link w:val="Sprechblasentext"/>
+    <w:uiPriority w:val="99"/>
+    <w:semiHidden/>
+    <w:rsid w:val="006B48A5"/>
+    <w:rPr>
+      <w:rFonts w:ascii="Tahoma" w:hAnsi="Tahoma" w:cs="Tahoma"/>
+      <w:sz w:val="16"/>
+      <w:szCs w:val="16"/>
+    </w:rPr>
+  </w:style>
+</w:styles>
+</file>
+
+<file path=word/stylesWithEffects.xml><?xml version="1.0" encoding="utf-8"?>
+<w:styles xmlns:wpc="http://schemas.microsoft.com/office/word/2010/wordprocessingCanvas" xmlns:mc="http://schemas.openxmlformats.org/markup-compatibility/2006" xmlns:o="urn:schemas-microsoft-com:office:office" xmlns:r="http://schemas.openxmlformats.org/officeDocument/2006/relationships" xmlns:m="http://schemas.openxmlformats.org/officeDocument/2006/math" xmlns:v="urn:schemas-microsoft-com:vml" xmlns:wp14="http://schemas.microsoft.com/office/word/2010/wordprocessingDrawing" xmlns:wp="http://schemas.openxmlformats.org/drawingml/2006/wordprocessingDrawing" xmlns:w10="urn:schemas-microsoft-com:office:word" xmlns:w="http://schemas.openxmlformats.org/wordprocessingml/2006/main" xmlns:w14="http://schemas.microsoft.com/office/word/2010/wordml" xmlns:wpg="http://schemas.microsoft.com/office/word/2010/wordprocessingGroup" xmlns:wpi="http://schemas.microsoft.com/office/word/2010/wordprocessingInk" xmlns:wne="http://schemas.microsoft.com/office/word/2006/wordml" xmlns:wps="http://schemas.microsoft.com/office/word/2010/wordprocessingShape" mc:Ignorable="w14 wp14">
+  <w:docDefaults>
+    <w:rPrDefault>
+      <w:rPr>
+        <w:rFonts w:asciiTheme="minorHAnsi" w:eastAsiaTheme="minorHAnsi" w:hAnsiTheme="minorHAnsi" w:cstheme="minorBidi"/>
+        <w:sz w:val="22"/>
+        <w:szCs w:val="22"/>
+        <w:lang w:val="de-DE" w:eastAsia="en-US" w:bidi="ar-SA"/>
+      </w:rPr>
+    </w:rPrDefault>
+    <w:pPrDefault>
+      <w:pPr>
+        <w:spacing w:after="200" w:line="276" w:lineRule="auto"/>
+      </w:pPr>
+    </w:pPrDefault>
+  </w:docDefaults>
+  <w:latentStyles w:defLockedState="0" w:defUIPriority="99" w:defSemiHidden="1" w:defUnhideWhenUsed="1" w:defQFormat="0" w:count="267">
+    <w:lsdException w:name="Normal" w:semiHidden="0" w:uiPriority="0" w:unhideWhenUsed="0" w:qFormat="1"/>
+    <w:lsdException w:name="heading 1" w:semiHidden="0" w:uiPriority="9" w:unhideWhenUsed="0" w:qFormat="1"/>
+    <w:lsdException w:name="heading 2" w:uiPriority="9" w:qFormat="1"/>
+    <w:lsdException w:name="heading 3" w:uiPriority="9" w:qFormat="1"/>
+    <w:lsdException w:name="heading 4" w:uiPriority="9" w:qFormat="1"/>
+    <w:lsdException w:name="heading 5" w:uiPriority="9" w:qFormat="1"/>
+    <w:lsdException w:name="heading 6" w:uiPriority="9" w:qFormat="1"/>
+    <w:lsdException w:name="heading 7" w:uiPriority="9" w:qFormat="1"/>
+    <w:lsdException w:name="heading 8" w:uiPriority="9" w:qFormat="1"/>
+    <w:lsdException w:name="heading 9" w:uiPriority="9" w:qFormat="1"/>
+    <w:lsdException w:name="toc 1" w:uiPriority="39"/>
+    <w:lsdException w:name="toc 2" w:uiPriority="39"/>
+    <w:lsdException w:name="toc 3" w:uiPriority="39"/>
+    <w:lsdException w:name="toc 4" w:uiPriority="39"/>
+    <w:lsdException w:name="toc 5" w:uiPriority="39"/>
+    <w:lsdException w:name="toc 6" w:uiPriority="39"/>
+    <w:lsdException w:name="toc 7" w:uiPriority="39"/>
+    <w:lsdException w:name="toc 8" w:uiPriority="39"/>
+    <w:lsdException w:name="toc 9" w:uiPriority="39"/>
+    <w:lsdException w:name="caption" w:uiPriority="35" w:qFormat="1"/>
+    <w:lsdException w:name="Title" w:semiHidden="0" w:uiPriority="10" w:unhideWhenUsed="0" w:qFormat="1"/>
+    <w:lsdException w:name="Default Paragraph Font" w:uiPriority="1"/>
+    <w:lsdException w:name="Subtitle" w:semiHidden="0" w:uiPriority="11" w:unhideWhenUsed="0" w:qFormat="1"/>
+    <w:lsdException w:name="Strong" w:semiHidden="0" w:uiPriority="22" w:unhideWhenUsed="0" w:qFormat="1"/>
+    <w:lsdException w:name="Emphasis" w:semiHidden="0" w:uiPriority="20" w:unhideWhenUsed="0" w:qFormat="1"/>
+    <w:lsdException w:name="Table Grid" w:semiHidden="0" w:uiPriority="59" w:unhideWhenUsed="0"/>
+    <w:lsdException w:name="Placeholder Text" w:unhideWhenUsed="0"/>
+    <w:lsdException w:name="No Spacing" w:semiHidden="0" w:uiPriority="1" w:unhideWhenUsed="0" w:qFormat="1"/>
+    <w:lsdException w:name="Light Shading" w:semiHidden="0" w:uiPriority="60" w:unhideWhenUsed="0"/>
+    <w:lsdException w:name="Light List" w:semiHidden="0" w:uiPriority="61" w:unhideWhenUsed="0"/>
+    <w:lsdException w:name="Light Grid" w:semiHidden="0" w:uiPriority="62" w:unhideWhenUsed="0"/>
+    <w:lsdException w:name="Medium Shading 1" w:semiHidden="0" w:uiPriority="63" w:unhideWhenUsed="0"/>
+    <w:lsdException w:name="Medium Shading 2" w:semiHidden="0" w:uiPriority="64" w:unhideWhenUsed="0"/>
+    <w:lsdException w:name="Medium List 1" w:semiHidden="0" w:uiPriority="65" w:unhideWhenUsed="0"/>
+    <w:lsdException w:name="Medium List 2" w:semiHidden="0" w:uiPriority="66" w:unhideWhenUsed="0"/>
+    <w:lsdException w:name="Medium Grid 1" w:semiHidden="0" w:uiPriority="67" w:unhideWhenUsed="0"/>
+    <w:lsdException w:name="Medium Grid 2" w:semiHidden="0" w:uiPriority="68" w:unhideWhenUsed="0"/>
+    <w:lsdException w:name="Medium Grid 3" w:semiHidden="0" w:uiPriority="69" w:unhideWhenUsed="0"/>
+    <w:lsdException w:name="Dark List" w:semiHidden="0" w:uiPriority="70" w:unhideWhenUsed="0"/>
+    <w:lsdException w:name="Colorful Shading" w:semiHidden="0" w:uiPriority="71" w:unhideWhenUsed="0"/>
+    <w:lsdException w:name="Colorful List" w:semiHidden="0" w:uiPriority="72" w:unhideWhenUsed="0"/>
+    <w:lsdException w:name="Colorful Grid" w:semiHidden="0" w:uiPriority="73" w:unhideWhenUsed="0"/>
+    <w:lsdException w:name="Light Shading Accent 1" w:semiHidden="0" w:uiPriority="60" w:unhideWhenUsed="0"/>
+    <w:lsdException w:name="Light List Accent 1" w:semiHidden="0" w:uiPriority="61" w:unhideWhenUsed="0"/>
+    <w:lsdException w:name="Light Grid Accent 1" w:semiHidden="0" w:uiPriority="62" w:unhideWhenUsed="0"/>
+    <w:lsdException w:name="Medium Shading 1 Accent 1" w:semiHidden="0" w:uiPriority="63" w:unhideWhenUsed="0"/>
+    <w:lsdException w:name="Medium Shading 2 Accent 1" w:semiHidden="0" w:uiPriority="64" w:unhideWhenUsed="0"/>
+    <w:lsdException w:name="Medium List 1 Accent 1" w:semiHidden="0" w:uiPriority="65" w:unhideWhenUsed="0"/>
+    <w:lsdException w:name="Revision" w:unhideWhenUsed="0"/>
+    <w:lsdException w:name="List Paragraph" w:semiHidden="0" w:uiPriority="34" w:unhideWhenUsed="0" w:qFormat="1"/>
+    <w:lsdException w:name="Quote" w:semiHidden="0" w:uiPriority="29" w:unhideWhenUsed="0" w:qFormat="1"/>
+    <w:lsdException w:name="Intense Quote" w:semiHidden="0" w:uiPriority="30" w:unhideWhenUsed="0" w:qFormat="1"/>
+    <w:lsdException w:name="Medium List 2 Accent 1" w:semiHidden="0" w:uiPriority="66" w:unhideWhenUsed="0"/>
+    <w:lsdException w:name="Medium Grid 1 Accent 1" w:semiHidden="0" w:uiPriority="67" w:unhideWhenUsed="0"/>
+    <w:lsdException w:name="Medium Grid 2 Accent 1" w:semiHidden="0" w:uiPriority="68" w:unhideWhenUsed="0"/>
+    <w:lsdException w:name="Medium Grid 3 Accent 1" w:semiHidden="0" w:uiPriority="69" w:unhideWhenUsed="0"/>
+    <w:lsdException w:name="Dark List Accent 1" w:semiHidden="0" w:uiPriority="70" w:unhideWhenUsed="0"/>
+    <w:lsdException w:name="Colorful Shading Accent 1" w:semiHidden="0" w:uiPriority="71" w:unhideWhenUsed="0"/>
+    <w:lsdException w:name="Colorful List Accent 1" w:semiHidden="0" w:uiPriority="72" w:unhideWhenUsed="0"/>
+    <w:lsdException w:name="Colorful Grid Accent 1" w:semiHidden="0" w:uiPriority="73" w:unhideWhenUsed="0"/>
+    <w:lsdException w:name="Light Shading Accent 2" w:semiHidden="0" w:uiPriority="60" w:unhideWhenUsed="0"/>
+    <w:lsdException w:name="Light List Accent 2" w:semiHidden="0" w:uiPriority="61" w:unhideWhenUsed="0"/>
+    <w:lsdException w:name="Light Grid Accent 2" w:semiHidden="0" w:uiPriority="62" w:unhideWhenUsed="0"/>
+    <w:lsdException w:name="Medium Shading 1 Accent 2" w:semiHidden="0" w:uiPriority="63" w:unhideWhenUsed="0"/>
+    <w:lsdException w:name="Medium Shading 2 Accent 2" w:semiHidden="0" w:uiPriority="64" w:unhideWhenUsed="0"/>
+    <w:lsdException w:name="Medium List 1 Accent 2" w:semiHidden="0" w:uiPriority="65" w:unhideWhenUsed="0"/>
+    <w:lsdException w:name="Medium List 2 Accent 2" w:semiHidden="0" w:uiPriority="66" w:unhideWhenUsed="0"/>
+    <w:lsdException w:name="Medium Grid 1 Accent 2" w:semiHidden="0" w:uiPriority="67" w:unhideWhenUsed="0"/>
+    <w:lsdException w:name="Medium Grid 2 Accent 2" w:semiHidden="0" w:uiPriority="68" w:unhideWhenUsed="0"/>
+    <w:lsdException w:name="Medium Grid 3 Accent 2" w:semiHidden="0" w:uiPriority="69" w:unhideWhenUsed="0"/>
+    <w:lsdException w:name="Dark List Accent 2" w:semiHidden="0" w:uiPriority="70" w:unhideWhenUsed="0"/>
+    <w:lsdException w:name="Colorful Shading Accent 2" w:semiHidden="0" w:uiPriority="71" w:unhideWhenUsed="0"/>
+    <w:lsdException w:name="Colorful List Accent 2" w:semiHidden="0" w:uiPriority="72" w:unhideWhenUsed="0"/>
+    <w:lsdException w:name="Colorful Grid Accent 2" w:semiHidden="0" w:uiPriority="73" w:unhideWhenUsed="0"/>
+    <w:lsdException w:name="Light Shading Accent 3" w:semiHidden="0" w:uiPriority="60" w:unhideWhenUsed="0"/>
+    <w:lsdException w:name="Light List Accent 3" w:semiHidden="0" w:uiPriority="61" w:unhideWhenUsed="0"/>
+    <w:lsdException w:name="Light Grid Accent 3" w:semiHidden="0" w:uiPriority="62" w:unhideWhenUsed="0"/>
+    <w:lsdException w:name="Medium Shading 1 Accent 3" w:semiHidden="0" w:uiPriority="63" w:unhideWhenUsed="0"/>
+    <w:lsdException w:name="Medium Shading 2 Accent 3" w:semiHidden="0" w:uiPriority="64" w:unhideWhenUsed="0"/>
+    <w:lsdException w:name="Medium List 1 Accent 3" w:semiHidden="0" w:uiPriority="65" w:unhideWhenUsed="0"/>
+    <w:lsdException w:name="Medium List 2 Accent 3" w:semiHidden="0" w:uiPriority="66" w:unhideWhenUsed="0"/>
+    <w:lsdException w:name="Medium Grid 1 Accent 3" w:semiHidden="0" w:uiPriority="67" w:unhideWhenUsed="0"/>
+    <w:lsdException w:name="Medium Grid 2 Accent 3" w:semiHidden="0" w:uiPriority="68" w:unhideWhenUsed="0"/>
+    <w:lsdException w:name="Medium Grid 3 Accent 3" w:semiHidden="0" w:uiPriority="69" w:unhideWhenUsed="0"/>
+    <w:lsdException w:name="Dark List Accent 3" w:semiHidden="0" w:uiPriority="70" w:unhideWhenUsed="0"/>
+    <w:lsdException w:name="Colorful Shading Accent 3" w:semiHidden="0" w:uiPriority="71" w:unhideWhenUsed="0"/>
+    <w:lsdException w:name="Colorful List Accent 3" w:semiHidden="0" w:uiPriority="72" w:unhideWhenUsed="0"/>
+    <w:lsdException w:name="Colorful Grid Accent 3" w:semiHidden="0" w:uiPriority="73" w:unhideWhenUsed="0"/>
+    <w:lsdException w:name="Light Shading Accent 4" w:semiHidden="0" w:uiPriority="60" w:unhideWhenUsed="0"/>
+    <w:lsdException w:name="Light List Accent 4" w:semiHidden="0" w:uiPriority="61" w:unhideWhenUsed="0"/>
+    <w:lsdException w:name="Light Grid Accent 4" w:semiHidden="0" w:uiPriority="62" w:unhideWhenUsed="0"/>
+    <w:lsdException w:name="Medium Shading 1 Accent 4" w:semiHidden="0" w:uiPriority="63" w:unhideWhenUsed="0"/>
+    <w:lsdException w:name="Medium Shading 2 Accent 4" w:semiHidden="0" w:uiPriority="64" w:unhideWhenUsed="0"/>
+    <w:lsdException w:name="Medium List 1 Accent 4" w:semiHidden="0" w:uiPriority="65" w:unhideWhenUsed="0"/>
+    <w:lsdException w:name="Medium List 2 Accent 4" w:semiHidden="0" w:uiPriority="66" w:unhideWhenUsed="0"/>
+    <w:lsdException w:name="Medium Grid 1 Accent 4" w:semiHidden="0" w:uiPriority="67" w:unhideWhenUsed="0"/>
+    <w:lsdException w:name="Medium Grid 2 Accent 4" w:semiHidden="0" w:uiPriority="68" w:unhideWhenUsed="0"/>
+    <w:lsdException w:name="Medium Grid 3 Accent 4" w:semiHidden="0" w:uiPriority="69" w:unhideWhenUsed="0"/>
+    <w:lsdException w:name="Dark List Accent 4" w:semiHidden="0" w:uiPriority="70" w:unhideWhenUsed="0"/>
+    <w:lsdException w:name="Colorful Shading Accent 4" w:semiHidden="0" w:uiPriority="71" w:unhideWhenUsed="0"/>
+    <w:lsdException w:name="Colorful List Accent 4" w:semiHidden="0" w:uiPriority="72" w:unhideWhenUsed="0"/>
+    <w:lsdException w:name="Colorful Grid Accent 4" w:semiHidden="0" w:uiPriority="73" w:unhideWhenUsed="0"/>
+    <w:lsdException w:name="Light Shading Accent 5" w:semiHidden="0" w:uiPriority="60" w:unhideWhenUsed="0"/>
+    <w:lsdException w:name="Light List Accent 5" w:semiHidden="0" w:uiPriority="61" w:unhideWhenUsed="0"/>
+    <w:lsdException w:name="Light Grid Accent 5" w:semiHidden="0" w:uiPriority="62" w:unhideWhenUsed="0"/>
+    <w:lsdException w:name="Medium Shading 1 Accent 5" w:semiHidden="0" w:uiPriority="63" w:unhideWhenUsed="0"/>
+    <w:lsdException w:name="Medium Shading 2 Accent 5" w:semiHidden="0" w:uiPriority="64" w:unhideWhenUsed="0"/>
+    <w:lsdException w:name="Medium List 1 Accent 5" w:semiHidden="0" w:uiPriority="65" w:unhideWhenUsed="0"/>
+    <w:lsdException w:name="Medium List 2 Accent 5" w:semiHidden="0" w:uiPriority="66" w:unhideWhenUsed="0"/>
+    <w:lsdException w:name="Medium Grid 1 Accent 5" w:semiHidden="0" w:uiPriority="67" w:unhideWhenUsed="0"/>
+    <w:lsdException w:name="Medium Grid 2 Accent 5" w:semiHidden="0" w:uiPriority="68" w:unhideWhenUsed="0"/>
+    <w:lsdException w:name="Medium Grid 3 Accent 5" w:semiHidden="0" w:uiPriority="69" w:unhideWhenUsed="0"/>
+    <w:lsdException w:name="Dark List Accent 5" w:semiHidden="0" w:uiPriority="70" w:unhideWhenUsed="0"/>
+    <w:lsdException w:name="Colorful Shading Accent 5" w:semiHidden="0" w:uiPriority="71" w:unhideWhenUsed="0"/>
+    <w:lsdException w:name="Colorful List Accent 5" w:semiHidden="0" w:uiPriority="72" w:unhideWhenUsed="0"/>
+    <w:lsdException w:name="Colorful Grid Accent 5" w:semiHidden="0" w:uiPriority="73" w:unhideWhenUsed="0"/>
+    <w:lsdException w:name="Light Shading Accent 6" w:semiHidden="0" w:uiPriority="60" w:unhideWhenUsed="0"/>
+    <w:lsdException w:name="Light List Accent 6" w:semiHidden="0" w:uiPriority="61" w:unhideWhenUsed="0"/>
+    <w:lsdException w:name="Light Grid Accent 6" w:semiHidden="0" w:uiPriority="62" w:unhideWhenUsed="0"/>
+    <w:lsdException w:name="Medium Shading 1 Accent 6" w:semiHidden="0" w:uiPriority="63" w:unhideWhenUsed="0"/>
+    <w:lsdException w:name="Medium Shading 2 Accent 6" w:semiHidden="0" w:uiPriority="64" w:unhideWhenUsed="0"/>
+    <w:lsdException w:name="Medium List 1 Accent 6" w:semiHidden="0" w:uiPriority="65" w:unhideWhenUsed="0"/>
+    <w:lsdException w:name="Medium List 2 Accent 6" w:semiHidden="0" w:uiPriority="66" w:unhideWhenUsed="0"/>
+    <w:lsdException w:name="Medium Grid 1 Accent 6" w:semiHidden="0" w:uiPriority="67" w:unhideWhenUsed="0"/>
+    <w:lsdException w:name="Medium Grid 2 Accent 6" w:semiHidden="0" w:uiPriority="68" w:unhideWhenUsed="0"/>
+    <w:lsdException w:name="Medium Grid 3 Accent 6" w:semiHidden="0" w:uiPriority="69" w:unhideWhenUsed="0"/>
+    <w:lsdException w:name="Dark List Accent 6" w:semiHidden="0" w:uiPriority="70" w:unhideWhenUsed="0"/>
+    <w:lsdException w:name="Colorful Shading Accent 6" w:semiHidden="0" w:uiPriority="71" w:unhideWhenUsed="0"/>
+    <w:lsdException w:name="Colorful List Accent 6" w:semiHidden="0" w:uiPriority="72" w:unhideWhenUsed="0"/>
+    <w:lsdException w:name="Colorful Grid Accent 6" w:semiHidden="0" w:uiPriority="73" w:unhideWhenUsed="0"/>
+    <w:lsdException w:name="Subtle Emphasis" w:semiHidden="0" w:uiPriority="19" w:unhideWhenUsed="0" w:qFormat="1"/>
+    <w:lsdException w:name="Intense Emphasis" w:semiHidden="0" w:uiPriority="21" w:unhideWhenUsed="0" w:qFormat="1"/>
+    <w:lsdException w:name="Subtle Reference" w:semiHidden="0" w:uiPriority="31" w:unhideWhenUsed="0" w:qFormat="1"/>
+    <w:lsdException w:name="Intense Reference" w:semiHidden="0" w:uiPriority="32" w:unhideWhenUsed="0" w:qFormat="1"/>
+    <w:lsdException w:name="Book Title" w:semiHidden="0" w:uiPriority="33" w:unhideWhenUsed="0" w:qFormat="1"/>
+    <w:lsdException w:name="Bibliography" w:uiPriority="37"/>
+    <w:lsdException w:name="TOC Heading" w:uiPriority="39" w:qFormat="1"/>
   </w:latentStyles>
   <w:style w:type="paragraph" w:default="1" w:styleId="Standard">
     <w:name w:val="Normal"/>

</xml_diff>